<commit_message>
Added details on Registration to the p2p response
</commit_message>
<xml_diff>
--- a/pub/Letters/Point-to-point-response.docx
+++ b/pub/Letters/Point-to-point-response.docx
@@ -1522,6 +1522,7 @@
     <w:p>
       <w:pPr>
         <w:rPr>
+          <w:ins w:id="16" w:author="Constantin Sandmann" w:date="2016-08-07T12:31:00Z"/>
           <w:rFonts w:eastAsia="Times New Roman" w:cs="Times New Roman"/>
         </w:rPr>
       </w:pPr>
@@ -1548,16 +1549,33 @@
         <w:rPr>
           <w:rFonts w:eastAsia="Times New Roman" w:cs="Times New Roman"/>
         </w:rPr>
-        <w:t xml:space="preserve">: There were very few motion artifacts in the CT volume. </w:t>
-      </w:r>
-      <w:commentRangeStart w:id="16"/>
-      <w:r>
-        <w:rPr>
-          <w:rFonts w:eastAsia="Times New Roman" w:cs="Times New Roman"/>
-        </w:rPr>
-        <w:t>(Is this correct CONSTANTIN?)</w:t>
-      </w:r>
-      <w:ins w:id="17" w:author="Constantin Sandmann" w:date="2016-07-21T12:00:00Z">
+        <w:t xml:space="preserve">: </w:t>
+      </w:r>
+      <w:del w:id="17" w:author="Constantin Sandmann" w:date="2016-08-07T12:26:00Z">
+        <w:r>
+          <w:rPr>
+            <w:rFonts w:eastAsia="Times New Roman" w:cs="Times New Roman"/>
+          </w:rPr>
+          <w:delText>There were very few motion artifacts in the CT volume. (Is this correct CONSTANTIN?)</w:delText>
+        </w:r>
+      </w:del>
+      <w:ins w:id="18" w:author="Constantin Sandmann" w:date="2016-08-07T12:27:00Z">
+        <w:r>
+          <w:rPr>
+            <w:rFonts w:eastAsia="Times New Roman" w:cs="Times New Roman"/>
+          </w:rPr>
+          <w:t xml:space="preserve">Prior to the perfusion analysis, intra patient </w:t>
+        </w:r>
+      </w:ins>
+      <w:ins w:id="19" w:author="Constantin Sandmann" w:date="2016-08-07T12:28:00Z">
+        <w:r>
+          <w:rPr>
+            <w:rFonts w:eastAsia="Times New Roman" w:cs="Times New Roman"/>
+          </w:rPr>
+          <w:t>registration</w:t>
+        </w:r>
+      </w:ins>
+      <w:ins w:id="20" w:author="Constantin Sandmann" w:date="2016-08-07T12:27:00Z">
         <w:r>
           <w:rPr>
             <w:rFonts w:eastAsia="Times New Roman" w:cs="Times New Roman"/>
@@ -1565,15 +1583,110 @@
           <w:t xml:space="preserve"> </w:t>
         </w:r>
       </w:ins>
-      <w:commentRangeEnd w:id="16"/>
-      <w:ins w:id="18" w:author="Constantin Sandmann" w:date="2016-07-21T12:02:00Z">
+      <w:ins w:id="21" w:author="Constantin Sandmann" w:date="2016-08-07T12:28:00Z">
         <w:r>
           <w:rPr>
-            <w:rStyle w:val="CommentReference"/>
+            <w:rFonts w:eastAsia="Times New Roman" w:cs="Times New Roman"/>
           </w:rPr>
-          <w:commentReference w:id="16"/>
+          <w:t>was performed</w:t>
         </w:r>
       </w:ins>
+      <w:ins w:id="22" w:author="Constantin Sandmann" w:date="2016-08-07T12:31:00Z">
+        <w:r>
+          <w:rPr>
+            <w:rFonts w:eastAsia="Times New Roman" w:cs="Times New Roman"/>
+          </w:rPr>
+          <w:t>.</w:t>
+        </w:r>
+      </w:ins>
+    </w:p>
+    <w:p>
+      <w:pPr>
+        <w:rPr>
+          <w:ins w:id="23" w:author="Constantin Sandmann" w:date="2016-08-07T12:30:00Z"/>
+          <w:rFonts w:eastAsia="Times New Roman" w:cs="Times New Roman"/>
+        </w:rPr>
+      </w:pPr>
+      <w:ins w:id="24" w:author="Constantin Sandmann" w:date="2016-08-07T12:32:00Z">
+        <w:r>
+          <w:rPr>
+            <w:rFonts w:eastAsia="Times New Roman" w:cs="Times New Roman"/>
+          </w:rPr>
+          <w:t xml:space="preserve">Based on bone-structures (&gt;600HU), </w:t>
+        </w:r>
+      </w:ins>
+      <w:ins w:id="25" w:author="Constantin Sandmann" w:date="2016-08-07T12:31:00Z">
+        <w:r>
+          <w:rPr>
+            <w:rFonts w:eastAsia="Times New Roman" w:cs="Times New Roman"/>
+          </w:rPr>
+          <w:t>the alignment was carried out</w:t>
+        </w:r>
+      </w:ins>
+      <w:ins w:id="26" w:author="Constantin Sandmann" w:date="2016-08-07T12:32:00Z">
+        <w:r>
+          <w:rPr>
+            <w:rFonts w:eastAsia="Times New Roman" w:cs="Times New Roman"/>
+          </w:rPr>
+          <w:t xml:space="preserve"> with respect to the first </w:t>
+        </w:r>
+        <w:proofErr w:type="spellStart"/>
+        <w:r>
+          <w:rPr>
+            <w:rFonts w:eastAsia="Times New Roman" w:cs="Times New Roman"/>
+          </w:rPr>
+          <w:t>timepoint</w:t>
+        </w:r>
+        <w:proofErr w:type="spellEnd"/>
+        <w:r>
+          <w:rPr>
+            <w:rFonts w:eastAsia="Times New Roman" w:cs="Times New Roman"/>
+          </w:rPr>
+          <w:t xml:space="preserve"> using rigid transformations (rotation, translation). </w:t>
+        </w:r>
+      </w:ins>
+      <w:ins w:id="27" w:author="Constantin Sandmann" w:date="2016-08-07T12:29:00Z">
+        <w:r>
+          <w:rPr>
+            <w:rFonts w:eastAsia="Times New Roman" w:cs="Times New Roman"/>
+          </w:rPr>
+          <w:br/>
+          <w:t xml:space="preserve">After the </w:t>
+        </w:r>
+      </w:ins>
+      <w:ins w:id="28" w:author="Constantin Sandmann" w:date="2016-08-07T12:33:00Z">
+        <w:r>
+          <w:rPr>
+            <w:rFonts w:eastAsia="Times New Roman" w:cs="Times New Roman"/>
+          </w:rPr>
+          <w:t>registration</w:t>
+        </w:r>
+      </w:ins>
+      <w:ins w:id="29" w:author="Constantin Sandmann" w:date="2016-08-07T12:29:00Z">
+        <w:r>
+          <w:rPr>
+            <w:rFonts w:eastAsia="Times New Roman" w:cs="Times New Roman"/>
+          </w:rPr>
+          <w:t>, motion was visually determined to be negligible.</w:t>
+        </w:r>
+      </w:ins>
+    </w:p>
+    <w:p>
+      <w:pPr>
+        <w:rPr>
+          <w:rFonts w:eastAsia="Times New Roman" w:cs="Times New Roman"/>
+        </w:rPr>
+      </w:pPr>
+      <w:ins w:id="30" w:author="Constantin Sandmann" w:date="2016-08-07T12:33:00Z">
+        <w:r>
+          <w:rPr>
+            <w:rFonts w:eastAsia="Times New Roman" w:cs="Times New Roman"/>
+          </w:rPr>
+          <w:t>We have added this information and reference [25], were more details on the real data can be found.</w:t>
+        </w:r>
+      </w:ins>
+      <w:bookmarkStart w:id="31" w:name="_GoBack"/>
+      <w:bookmarkEnd w:id="31"/>
     </w:p>
     <w:p>
       <w:pPr>
@@ -2748,7 +2861,7 @@
         </w:rPr>
         <w:t>“</w:t>
       </w:r>
-      <w:commentRangeStart w:id="19"/>
+      <w:commentRangeStart w:id="32"/>
       <w:r>
         <w:rPr>
           <w:rFonts w:eastAsia="Times New Roman" w:cs="Times New Roman"/>
@@ -2770,12 +2883,12 @@
         </w:rPr>
         <w:t>ation and normalization with respect to correct distribution volume. ”</w:t>
       </w:r>
-      <w:commentRangeEnd w:id="19"/>
+      <w:commentRangeEnd w:id="32"/>
       <w:r>
         <w:rPr>
           <w:rStyle w:val="CommentReference"/>
         </w:rPr>
-        <w:commentReference w:id="19"/>
+        <w:commentReference w:id="32"/>
       </w:r>
     </w:p>
     <w:p>
@@ -2854,16 +2967,7 @@
           <w:rFonts w:eastAsia="Times New Roman" w:cs="Times New Roman"/>
           <w:i/>
         </w:rPr>
-        <w:t>“We tested th</w:t>
-      </w:r>
-      <w:bookmarkStart w:id="20" w:name="_GoBack"/>
-      <w:bookmarkEnd w:id="20"/>
-      <w:r>
-        <w:rPr>
-          <w:rFonts w:eastAsia="Times New Roman" w:cs="Times New Roman"/>
-          <w:i/>
-        </w:rPr>
-        <w:t>e convolution based traditional model (</w:t>
+        <w:t>“We tested the convolution based traditional model (</w:t>
       </w:r>
       <w:proofErr w:type="spellStart"/>
       <w:r>
@@ -2999,42 +3103,7 @@
       </w:r>
     </w:p>
   </w:comment>
-  <w:comment w:id="16" w:author="Constantin Sandmann" w:date="2016-07-21T12:02:00Z" w:initials="CS">
-    <w:p>
-      <w:pPr>
-        <w:pStyle w:val="CommentText"/>
-      </w:pPr>
-      <w:r>
-        <w:rPr>
-          <w:rStyle w:val="CommentReference"/>
-        </w:rPr>
-        <w:annotationRef/>
-      </w:r>
-      <w:r>
-        <w:rPr>
-          <w:rStyle w:val="CommentReference"/>
-        </w:rPr>
-        <w:annotationRef/>
-      </w:r>
-      <w:r>
-        <w:t xml:space="preserve">Yes, motion artefacts were negligible. I’m going to check with </w:t>
-      </w:r>
-      <w:proofErr w:type="spellStart"/>
-      <w:r>
-        <w:t>Rashindra</w:t>
-      </w:r>
-      <w:proofErr w:type="spellEnd"/>
-      <w:r>
-        <w:t xml:space="preserve">, if they used some automatic pre-processing, like rigid registration. </w:t>
-      </w:r>
-    </w:p>
-    <w:p>
-      <w:pPr>
-        <w:pStyle w:val="CommentText"/>
-      </w:pPr>
-    </w:p>
-  </w:comment>
-  <w:comment w:id="19" w:author="Constantin Sandmann" w:date="2016-07-22T11:13:00Z" w:initials="CS">
+  <w:comment w:id="32" w:author="Constantin Sandmann" w:date="2016-07-22T11:13:00Z" w:initials="CS">
     <w:p>
       <w:pPr>
         <w:pStyle w:val="CommentText"/>
@@ -3062,7 +3131,6 @@
 <file path=word/commentsExtended.xml><?xml version="1.0" encoding="utf-8"?>
 <w15:commentsEx xmlns:wpc="http://schemas.microsoft.com/office/word/2010/wordprocessingCanvas" xmlns:mo="http://schemas.microsoft.com/office/mac/office/2008/main" xmlns:mc="http://schemas.openxmlformats.org/markup-compatibility/2006" xmlns:mv="urn:schemas-microsoft-com:mac:vml" xmlns:o="urn:schemas-microsoft-com:office:office" xmlns:r="http://schemas.openxmlformats.org/officeDocument/2006/relationships" xmlns:m="http://schemas.openxmlformats.org/officeDocument/2006/math" xmlns:v="urn:schemas-microsoft-com:vml" xmlns:wp14="http://schemas.microsoft.com/office/word/2010/wordprocessingDrawing" xmlns:wp="http://schemas.openxmlformats.org/drawingml/2006/wordprocessingDrawing" xmlns:w10="urn:schemas-microsoft-com:office:word" xmlns:w="http://schemas.openxmlformats.org/wordprocessingml/2006/main" xmlns:w14="http://schemas.microsoft.com/office/word/2010/wordml" xmlns:w15="http://schemas.microsoft.com/office/word/2012/wordml" xmlns:wpg="http://schemas.microsoft.com/office/word/2010/wordprocessingGroup" xmlns:wpi="http://schemas.microsoft.com/office/word/2010/wordprocessingInk" xmlns:wne="http://schemas.microsoft.com/office/word/2006/wordml" xmlns:wps="http://schemas.microsoft.com/office/word/2010/wordprocessingShape" mc:Ignorable="w14 w15 wp14">
   <w15:commentEx w15:paraId="6BC88499" w15:done="0"/>
-  <w15:commentEx w15:paraId="5F2B2F87" w15:done="0"/>
   <w15:commentEx w15:paraId="1B4F8776" w15:done="0"/>
 </w15:commentsEx>
 </file>
@@ -3998,7 +4066,7 @@
 </file>
 
 <file path=customXml/itemProps1.xml><?xml version="1.0" encoding="utf-8"?>
-<ds:datastoreItem xmlns:ds="http://schemas.openxmlformats.org/officeDocument/2006/customXml" ds:itemID="{2DAA8DE9-62D6-9241-8E0B-AA027C797212}">
+<ds:datastoreItem xmlns:ds="http://schemas.openxmlformats.org/officeDocument/2006/customXml" ds:itemID="{E14B2CB6-FA34-4B46-9D91-F780D9211BA8}">
   <ds:schemaRefs>
     <ds:schemaRef ds:uri="http://schemas.openxmlformats.org/officeDocument/2006/bibliography"/>
   </ds:schemaRefs>

</xml_diff>

<commit_message>
Going throught entire manuscript and Point to point response. In particular, added bold face vector quantities
</commit_message>
<xml_diff>
--- a/pub/Letters/Point-to-point-response.docx
+++ b/pub/Letters/Point-to-point-response.docx
@@ -1,6 +1,6 @@
 
 <file path=word/document.xml><?xml version="1.0" encoding="utf-8"?>
-<w:document xmlns:wpc="http://schemas.microsoft.com/office/word/2010/wordprocessingCanvas" xmlns:mo="http://schemas.microsoft.com/office/mac/office/2008/main" xmlns:mc="http://schemas.openxmlformats.org/markup-compatibility/2006" xmlns:mv="urn:schemas-microsoft-com:mac:vml" xmlns:o="urn:schemas-microsoft-com:office:office" xmlns:r="http://schemas.openxmlformats.org/officeDocument/2006/relationships" xmlns:m="http://schemas.openxmlformats.org/officeDocument/2006/math" xmlns:v="urn:schemas-microsoft-com:vml" xmlns:wp14="http://schemas.microsoft.com/office/word/2010/wordprocessingDrawing" xmlns:wp="http://schemas.openxmlformats.org/drawingml/2006/wordprocessingDrawing" xmlns:w10="urn:schemas-microsoft-com:office:word" xmlns:w="http://schemas.openxmlformats.org/wordprocessingml/2006/main" xmlns:w14="http://schemas.microsoft.com/office/word/2010/wordml" xmlns:w15="http://schemas.microsoft.com/office/word/2012/wordml" xmlns:wpg="http://schemas.microsoft.com/office/word/2010/wordprocessingGroup" xmlns:wpi="http://schemas.microsoft.com/office/word/2010/wordprocessingInk" xmlns:wne="http://schemas.microsoft.com/office/word/2006/wordml" xmlns:wps="http://schemas.microsoft.com/office/word/2010/wordprocessingShape" mc:Ignorable="w14 w15 wp14">
+<w:document xmlns:wpc="http://schemas.microsoft.com/office/word/2010/wordprocessingCanvas" xmlns:mo="http://schemas.microsoft.com/office/mac/office/2008/main" xmlns:mc="http://schemas.openxmlformats.org/markup-compatibility/2006" xmlns:mv="urn:schemas-microsoft-com:mac:vml" xmlns:o="urn:schemas-microsoft-com:office:office" xmlns:r="http://schemas.openxmlformats.org/officeDocument/2006/relationships" xmlns:m="http://schemas.openxmlformats.org/officeDocument/2006/math" xmlns:v="urn:schemas-microsoft-com:vml" xmlns:wp14="http://schemas.microsoft.com/office/word/2010/wordprocessingDrawing" xmlns:wp="http://schemas.openxmlformats.org/drawingml/2006/wordprocessingDrawing" xmlns:w10="urn:schemas-microsoft-com:office:word" xmlns:w="http://schemas.openxmlformats.org/wordprocessingml/2006/main" xmlns:w14="http://schemas.microsoft.com/office/word/2010/wordml" xmlns:wpg="http://schemas.microsoft.com/office/word/2010/wordprocessingGroup" xmlns:wpi="http://schemas.microsoft.com/office/word/2010/wordprocessingInk" xmlns:wne="http://schemas.microsoft.com/office/word/2006/wordml" xmlns:wps="http://schemas.microsoft.com/office/word/2010/wordprocessingShape" mc:Ignorable="w14 wp14">
   <w:body>
     <w:p>
       <w:pPr>
@@ -208,21 +208,7 @@
         <w:rPr>
           <w:rFonts w:eastAsia="Times New Roman" w:cs="Times New Roman"/>
         </w:rPr>
-        <w:t>are trying to estimate along with perfusion. The radius of the ensuing pseudo-</w:t>
-      </w:r>
-      <w:proofErr w:type="spellStart"/>
-      <w:r>
-        <w:rPr>
-          <w:rFonts w:eastAsia="Times New Roman" w:cs="Times New Roman"/>
-        </w:rPr>
-        <w:t>streamsurface</w:t>
-      </w:r>
-      <w:proofErr w:type="spellEnd"/>
-      <w:r>
-        <w:rPr>
-          <w:rFonts w:eastAsia="Times New Roman" w:cs="Times New Roman"/>
-        </w:rPr>
-        <w:t xml:space="preserve"> (for a</w:t>
+        <w:t>are trying to estimate along with perfusion. The radius of the ensuing pseudo-streamsurface (for a</w:t>
       </w:r>
       <w:r>
         <w:rPr>
@@ -270,16 +256,8 @@
         <w:rPr>
           <w:rFonts w:eastAsia="Times New Roman" w:cs="Times New Roman"/>
         </w:rPr>
-        <w:t xml:space="preserve">to this, the results presented in figure 1 is showing merely the fact that if one analytically </w:t>
-      </w:r>
-      <w:proofErr w:type="spellStart"/>
-      <w:r>
-        <w:rPr>
-          <w:rFonts w:eastAsia="Times New Roman" w:cs="Times New Roman"/>
-        </w:rPr>
-        <w:t>discretises</w:t>
-      </w:r>
-      <w:proofErr w:type="spellEnd"/>
+        <w:t>to this, the results presented in figure 1 is showing merely the fact that if one analytically discretises</w:t>
+      </w:r>
       <w:r>
         <w:rPr>
           <w:rFonts w:eastAsia="Times New Roman" w:cs="Times New Roman"/>
@@ -290,21 +268,7 @@
         <w:rPr>
           <w:rFonts w:eastAsia="Times New Roman" w:cs="Times New Roman"/>
         </w:rPr>
-        <w:t xml:space="preserve">consistently, the results will agree better as the </w:t>
-      </w:r>
-      <w:proofErr w:type="spellStart"/>
-      <w:r>
-        <w:rPr>
-          <w:rFonts w:eastAsia="Times New Roman" w:cs="Times New Roman"/>
-        </w:rPr>
-        <w:t>discretisation</w:t>
-      </w:r>
-      <w:proofErr w:type="spellEnd"/>
-      <w:r>
-        <w:rPr>
-          <w:rFonts w:eastAsia="Times New Roman" w:cs="Times New Roman"/>
-        </w:rPr>
-        <w:t xml:space="preserve"> is refined. The fact</w:t>
+        <w:t>consistently, the results will agree better as the discretisation is refined. The fact</w:t>
       </w:r>
     </w:p>
     <w:p>
@@ -331,21 +295,7 @@
         <w:rPr>
           <w:rFonts w:eastAsia="Times New Roman" w:cs="Times New Roman"/>
         </w:rPr>
-        <w:t xml:space="preserve">regard as being self-evident, and a detailed treatment </w:t>
-      </w:r>
-      <w:proofErr w:type="spellStart"/>
-      <w:r>
-        <w:rPr>
-          <w:rFonts w:eastAsia="Times New Roman" w:cs="Times New Roman"/>
-        </w:rPr>
-        <w:t>focussing</w:t>
-      </w:r>
-      <w:proofErr w:type="spellEnd"/>
-      <w:r>
-        <w:rPr>
-          <w:rFonts w:eastAsia="Times New Roman" w:cs="Times New Roman"/>
-        </w:rPr>
-        <w:t xml:space="preserve"> on that aspect avoids confronting</w:t>
+        <w:t>regard as being self-evident, and a detailed treatment focussing on that aspect avoids confronting</w:t>
       </w:r>
       <w:r>
         <w:rPr>
@@ -406,55 +356,245 @@
         </w:rPr>
         <w:t xml:space="preserve">apply known knowledge from fluid mechanics to the </w:t>
       </w:r>
-      <w:r>
-        <w:rPr>
-          <w:rFonts w:eastAsia="Times New Roman" w:cs="Times New Roman"/>
-          <w:iCs/>
-        </w:rPr>
-        <w:t xml:space="preserve">perfusion community where </w:t>
-      </w:r>
-      <w:r>
-        <w:rPr>
-          <w:rFonts w:eastAsia="Times New Roman" w:cs="Times New Roman"/>
-          <w:iCs/>
-        </w:rPr>
-        <w:t xml:space="preserve">the users are less aware of fluid mechanics theory. In particular the </w:t>
-      </w:r>
-      <w:r>
-        <w:rPr>
-          <w:rFonts w:eastAsia="Times New Roman" w:cs="Times New Roman"/>
-          <w:iCs/>
-        </w:rPr>
-        <w:t>definition of perfusion arising</w:t>
-      </w:r>
-      <w:r>
-        <w:rPr>
-          <w:rFonts w:eastAsia="Times New Roman" w:cs="Times New Roman"/>
-          <w:iCs/>
-        </w:rPr>
-        <w:t xml:space="preserve"> from the medical community</w:t>
-      </w:r>
-      <w:r>
-        <w:rPr>
-          <w:rFonts w:eastAsia="Times New Roman" w:cs="Times New Roman"/>
-          <w:iCs/>
-        </w:rPr>
-        <w:t xml:space="preserve"> creates confusion when </w:t>
-      </w:r>
-      <w:r>
-        <w:rPr>
-          <w:rFonts w:eastAsia="Times New Roman" w:cs="Times New Roman"/>
-          <w:iCs/>
-        </w:rPr>
-        <w:t>a formal understanding of it wit</w:t>
-      </w:r>
-      <w:r>
-        <w:rPr>
-          <w:rFonts w:eastAsia="Times New Roman" w:cs="Times New Roman"/>
-          <w:iCs/>
-        </w:rPr>
-        <w:t>hin fluid mechanics is explored</w:t>
-      </w:r>
+      <w:ins w:id="0" w:author="Erlend Hodneland" w:date="2016-08-08T09:18:00Z">
+        <w:r>
+          <w:rPr>
+            <w:rFonts w:eastAsia="Times New Roman" w:cs="Times New Roman"/>
+            <w:iCs/>
+          </w:rPr>
+          <w:t xml:space="preserve">theory of </w:t>
+        </w:r>
+      </w:ins>
+      <w:r>
+        <w:rPr>
+          <w:rFonts w:eastAsia="Times New Roman" w:cs="Times New Roman"/>
+          <w:iCs/>
+        </w:rPr>
+        <w:t>perfusion</w:t>
+      </w:r>
+      <w:del w:id="1" w:author="Erlend Hodneland" w:date="2016-08-08T09:18:00Z">
+        <w:r>
+          <w:rPr>
+            <w:rFonts w:eastAsia="Times New Roman" w:cs="Times New Roman"/>
+            <w:iCs/>
+          </w:rPr>
+          <w:delText xml:space="preserve"> </w:delText>
+        </w:r>
+      </w:del>
+      <w:del w:id="2" w:author="Erlend Hodneland" w:date="2016-08-08T09:15:00Z">
+        <w:r>
+          <w:rPr>
+            <w:rFonts w:eastAsia="Times New Roman" w:cs="Times New Roman"/>
+            <w:iCs/>
+          </w:rPr>
+          <w:delText>community</w:delText>
+        </w:r>
+      </w:del>
+      <w:del w:id="3" w:author="Erlend Hodneland" w:date="2016-08-08T09:19:00Z">
+        <w:r>
+          <w:rPr>
+            <w:rFonts w:eastAsia="Times New Roman" w:cs="Times New Roman"/>
+            <w:iCs/>
+          </w:rPr>
+          <w:delText xml:space="preserve"> where </w:delText>
+        </w:r>
+        <w:r>
+          <w:rPr>
+            <w:rFonts w:eastAsia="Times New Roman" w:cs="Times New Roman"/>
+            <w:iCs/>
+          </w:rPr>
+          <w:delText>the users are less aware of fluid mechanics theory</w:delText>
+        </w:r>
+      </w:del>
+      <w:r>
+        <w:rPr>
+          <w:rFonts w:eastAsia="Times New Roman" w:cs="Times New Roman"/>
+          <w:iCs/>
+        </w:rPr>
+        <w:t xml:space="preserve">. </w:t>
+      </w:r>
+      <w:ins w:id="4" w:author="Erlend Hodneland" w:date="2016-08-08T09:19:00Z">
+        <w:r>
+          <w:rPr>
+            <w:rFonts w:eastAsia="Times New Roman" w:cs="Times New Roman"/>
+            <w:iCs/>
+          </w:rPr>
+          <w:t>The concept of</w:t>
+        </w:r>
+      </w:ins>
+      <w:del w:id="5" w:author="Erlend Hodneland" w:date="2016-08-08T09:19:00Z">
+        <w:r>
+          <w:rPr>
+            <w:rFonts w:eastAsia="Times New Roman" w:cs="Times New Roman"/>
+            <w:iCs/>
+          </w:rPr>
+          <w:delText xml:space="preserve">In particular the </w:delText>
+        </w:r>
+        <w:r>
+          <w:rPr>
+            <w:rFonts w:eastAsia="Times New Roman" w:cs="Times New Roman"/>
+            <w:iCs/>
+          </w:rPr>
+          <w:delText>definition of</w:delText>
+        </w:r>
+      </w:del>
+      <w:r>
+        <w:rPr>
+          <w:rFonts w:eastAsia="Times New Roman" w:cs="Times New Roman"/>
+          <w:iCs/>
+        </w:rPr>
+        <w:t xml:space="preserve"> perfusion </w:t>
+      </w:r>
+      <w:del w:id="6" w:author="Erlend Hodneland" w:date="2016-08-08T09:16:00Z">
+        <w:r>
+          <w:rPr>
+            <w:rFonts w:eastAsia="Times New Roman" w:cs="Times New Roman"/>
+            <w:iCs/>
+          </w:rPr>
+          <w:delText>arising</w:delText>
+        </w:r>
+      </w:del>
+      <w:r>
+        <w:rPr>
+          <w:rFonts w:eastAsia="Times New Roman" w:cs="Times New Roman"/>
+          <w:iCs/>
+        </w:rPr>
+        <w:t xml:space="preserve"> </w:t>
+      </w:r>
+      <w:del w:id="7" w:author="Erlend Hodneland" w:date="2016-08-08T09:16:00Z">
+        <w:r>
+          <w:rPr>
+            <w:rFonts w:eastAsia="Times New Roman" w:cs="Times New Roman"/>
+            <w:iCs/>
+          </w:rPr>
+          <w:delText>from</w:delText>
+        </w:r>
+      </w:del>
+      <w:del w:id="8" w:author="Erlend Hodneland" w:date="2016-08-08T09:18:00Z">
+        <w:r>
+          <w:rPr>
+            <w:rFonts w:eastAsia="Times New Roman" w:cs="Times New Roman"/>
+            <w:iCs/>
+          </w:rPr>
+          <w:delText xml:space="preserve"> the medical community</w:delText>
+        </w:r>
+      </w:del>
+      <w:ins w:id="9" w:author="Erlend Hodneland" w:date="2016-08-08T09:20:00Z">
+        <w:r>
+          <w:rPr>
+            <w:rFonts w:eastAsia="Times New Roman" w:cs="Times New Roman"/>
+            <w:iCs/>
+          </w:rPr>
+          <w:t>is problematic</w:t>
+        </w:r>
+      </w:ins>
+      <w:del w:id="10" w:author="Erlend Hodneland" w:date="2016-08-08T09:18:00Z">
+        <w:r>
+          <w:rPr>
+            <w:rFonts w:eastAsia="Times New Roman" w:cs="Times New Roman"/>
+            <w:iCs/>
+          </w:rPr>
+          <w:delText xml:space="preserve"> </w:delText>
+        </w:r>
+      </w:del>
+      <w:del w:id="11" w:author="Erlend Hodneland" w:date="2016-08-08T09:17:00Z">
+        <w:r>
+          <w:rPr>
+            <w:rFonts w:eastAsia="Times New Roman" w:cs="Times New Roman"/>
+            <w:iCs/>
+          </w:rPr>
+          <w:delText>creates</w:delText>
+        </w:r>
+      </w:del>
+      <w:del w:id="12" w:author="Erlend Hodneland" w:date="2016-08-08T09:20:00Z">
+        <w:r>
+          <w:rPr>
+            <w:rFonts w:eastAsia="Times New Roman" w:cs="Times New Roman"/>
+            <w:iCs/>
+          </w:rPr>
+          <w:delText xml:space="preserve"> confusion</w:delText>
+        </w:r>
+      </w:del>
+      <w:r>
+        <w:rPr>
+          <w:rFonts w:eastAsia="Times New Roman" w:cs="Times New Roman"/>
+          <w:iCs/>
+        </w:rPr>
+        <w:t xml:space="preserve"> when</w:t>
+      </w:r>
+      <w:ins w:id="13" w:author="Erlend Hodneland" w:date="2016-08-08T09:21:00Z">
+        <w:r>
+          <w:rPr>
+            <w:rFonts w:eastAsia="Times New Roman" w:cs="Times New Roman"/>
+            <w:iCs/>
+          </w:rPr>
+          <w:t xml:space="preserve"> the physics behind </w:t>
+        </w:r>
+      </w:ins>
+      <w:del w:id="14" w:author="Erlend Hodneland" w:date="2016-08-08T09:21:00Z">
+        <w:r>
+          <w:rPr>
+            <w:rFonts w:eastAsia="Times New Roman" w:cs="Times New Roman"/>
+            <w:iCs/>
+          </w:rPr>
+          <w:delText xml:space="preserve"> </w:delText>
+        </w:r>
+        <w:r>
+          <w:rPr>
+            <w:rFonts w:eastAsia="Times New Roman" w:cs="Times New Roman"/>
+            <w:iCs/>
+          </w:rPr>
+          <w:delText xml:space="preserve">a formal understanding of </w:delText>
+        </w:r>
+      </w:del>
+      <w:del w:id="15" w:author="Erlend Hodneland" w:date="2016-08-08T09:17:00Z">
+        <w:r>
+          <w:rPr>
+            <w:rFonts w:eastAsia="Times New Roman" w:cs="Times New Roman"/>
+            <w:iCs/>
+          </w:rPr>
+          <w:delText>it</w:delText>
+        </w:r>
+      </w:del>
+      <w:del w:id="16" w:author="Erlend Hodneland" w:date="2016-08-08T09:21:00Z">
+        <w:r>
+          <w:rPr>
+            <w:rFonts w:eastAsia="Times New Roman" w:cs="Times New Roman"/>
+            <w:iCs/>
+          </w:rPr>
+          <w:delText xml:space="preserve"> wit</w:delText>
+        </w:r>
+        <w:r>
+          <w:rPr>
+            <w:rFonts w:eastAsia="Times New Roman" w:cs="Times New Roman"/>
+            <w:iCs/>
+          </w:rPr>
+          <w:delText xml:space="preserve">hin fluid mechanics </w:delText>
+        </w:r>
+      </w:del>
+      <w:r>
+        <w:rPr>
+          <w:rFonts w:eastAsia="Times New Roman" w:cs="Times New Roman"/>
+          <w:iCs/>
+        </w:rPr>
+        <w:t>is explored</w:t>
+      </w:r>
+      <w:ins w:id="17" w:author="Erlend Hodneland" w:date="2016-08-08T09:18:00Z">
+        <w:r>
+          <w:rPr>
+            <w:rFonts w:eastAsia="Times New Roman" w:cs="Times New Roman"/>
+            <w:iCs/>
+          </w:rPr>
+          <w:t xml:space="preserve"> since perfusion</w:t>
+        </w:r>
+        <w:r>
+          <w:rPr>
+            <w:rFonts w:eastAsia="Times New Roman" w:cs="Times New Roman"/>
+            <w:iCs/>
+          </w:rPr>
+          <w:t xml:space="preserve"> becomes discretization dependent</w:t>
+        </w:r>
+      </w:ins>
       <w:r>
         <w:rPr>
           <w:rFonts w:eastAsia="Times New Roman" w:cs="Times New Roman"/>
@@ -467,7 +607,30 @@
           <w:rFonts w:eastAsia="Times New Roman" w:cs="Times New Roman"/>
           <w:iCs/>
         </w:rPr>
-        <w:t xml:space="preserve"> The new knowledge in our paper is to highlight the problematic issues related to perfusion a</w:t>
+        <w:t xml:space="preserve"> </w:t>
+      </w:r>
+      <w:ins w:id="18" w:author="Erlend Hodneland" w:date="2016-08-08T09:21:00Z">
+        <w:r>
+          <w:rPr>
+            <w:rFonts w:eastAsia="Times New Roman" w:cs="Times New Roman"/>
+            <w:iCs/>
+          </w:rPr>
+          <w:t xml:space="preserve"> This is certainly</w:t>
+        </w:r>
+        <w:r>
+          <w:rPr>
+            <w:rFonts w:eastAsia="Times New Roman" w:cs="Times New Roman"/>
+            <w:iCs/>
+          </w:rPr>
+          <w:t xml:space="preserve"> not an ideal situation for a quantitative measure. </w:t>
+        </w:r>
+      </w:ins>
+      <w:r>
+        <w:rPr>
+          <w:rFonts w:eastAsia="Times New Roman" w:cs="Times New Roman"/>
+          <w:iCs/>
+        </w:rPr>
+        <w:t>The new knowledge in our paper is to highlight the problematic issues related to perfusion a</w:t>
       </w:r>
       <w:r>
         <w:rPr>
@@ -483,7 +646,7 @@
         </w:rPr>
         <w:t xml:space="preserve"> should be used with care within traditional one-compartment models until the theory is more </w:t>
       </w:r>
-      <w:del w:id="0" w:author="Constantin Sandmann" w:date="2016-07-21T16:46:00Z">
+      <w:del w:id="19" w:author="Constantin Sandmann" w:date="2016-07-21T16:46:00Z">
         <w:r>
           <w:rPr>
             <w:rFonts w:eastAsia="Times New Roman" w:cs="Times New Roman"/>
@@ -492,7 +655,7 @@
           <w:delText>sound</w:delText>
         </w:r>
       </w:del>
-      <w:ins w:id="1" w:author="Constantin Sandmann" w:date="2016-07-21T16:47:00Z">
+      <w:ins w:id="20" w:author="Constantin Sandmann" w:date="2016-07-21T16:47:00Z">
         <w:r>
           <w:rPr>
             <w:rFonts w:eastAsia="Times New Roman" w:cs="Times New Roman"/>
@@ -520,7 +683,23 @@
           <w:rFonts w:eastAsia="Times New Roman" w:cs="Times New Roman"/>
           <w:iCs/>
         </w:rPr>
-        <w:t xml:space="preserve"> this to be new knowledge by our</w:t>
+        <w:t xml:space="preserve"> this to be new knowledge</w:t>
+      </w:r>
+      <w:ins w:id="21" w:author="Erlend Hodneland" w:date="2016-08-08T09:20:00Z">
+        <w:r>
+          <w:rPr>
+            <w:rFonts w:eastAsia="Times New Roman" w:cs="Times New Roman"/>
+            <w:iCs/>
+          </w:rPr>
+          <w:t xml:space="preserve"> to the perfusion community</w:t>
+        </w:r>
+      </w:ins>
+      <w:r>
+        <w:rPr>
+          <w:rFonts w:eastAsia="Times New Roman" w:cs="Times New Roman"/>
+          <w:iCs/>
+        </w:rPr>
+        <w:t xml:space="preserve"> by our</w:t>
       </w:r>
       <w:r>
         <w:rPr>
@@ -529,7 +708,7 @@
         </w:rPr>
         <w:t xml:space="preserve"> observation that voxel wise perfusion studies are</w:t>
       </w:r>
-      <w:ins w:id="2" w:author="Constantin Sandmann" w:date="2016-07-21T16:48:00Z">
+      <w:ins w:id="22" w:author="Constantin Sandmann" w:date="2016-07-21T16:48:00Z">
         <w:r>
           <w:rPr>
             <w:rFonts w:eastAsia="Times New Roman" w:cs="Times New Roman"/>
@@ -538,7 +717,7 @@
           <w:t xml:space="preserve"> </w:t>
         </w:r>
       </w:ins>
-      <w:del w:id="3" w:author="Constantin Sandmann" w:date="2016-07-21T16:48:00Z">
+      <w:del w:id="23" w:author="Constantin Sandmann" w:date="2016-07-21T16:48:00Z">
         <w:r>
           <w:rPr>
             <w:rFonts w:eastAsia="Times New Roman" w:cs="Times New Roman"/>
@@ -552,7 +731,39 @@
           <w:rFonts w:eastAsia="Times New Roman" w:cs="Times New Roman"/>
           <w:iCs/>
         </w:rPr>
-        <w:t>published without awareness of the problems related to perfusion measurements</w:t>
+        <w:t xml:space="preserve">published without awareness of the </w:t>
+      </w:r>
+      <w:del w:id="24" w:author="Erlend Hodneland" w:date="2016-08-08T09:17:00Z">
+        <w:r>
+          <w:rPr>
+            <w:rFonts w:eastAsia="Times New Roman" w:cs="Times New Roman"/>
+            <w:iCs/>
+          </w:rPr>
+          <w:delText xml:space="preserve">problems </w:delText>
+        </w:r>
+      </w:del>
+      <w:ins w:id="25" w:author="Erlend Hodneland" w:date="2016-08-08T09:17:00Z">
+        <w:r>
+          <w:rPr>
+            <w:rFonts w:eastAsia="Times New Roman" w:cs="Times New Roman"/>
+            <w:iCs/>
+          </w:rPr>
+          <w:t>challenges</w:t>
+        </w:r>
+        <w:r>
+          <w:rPr>
+            <w:rFonts w:eastAsia="Times New Roman" w:cs="Times New Roman"/>
+            <w:iCs/>
+          </w:rPr>
+          <w:t xml:space="preserve"> </w:t>
+        </w:r>
+      </w:ins>
+      <w:r>
+        <w:rPr>
+          <w:rFonts w:eastAsia="Times New Roman" w:cs="Times New Roman"/>
+          <w:iCs/>
+        </w:rPr>
+        <w:t>related to perfusion measurements</w:t>
       </w:r>
       <w:r>
         <w:rPr>
@@ -750,7 +961,7 @@
         </w:rPr>
         <w:t>perfusion estimates must be used with care</w:t>
       </w:r>
-      <w:ins w:id="4" w:author="Constantin Sandmann" w:date="2016-07-21T16:48:00Z">
+      <w:ins w:id="26" w:author="Constantin Sandmann" w:date="2016-07-21T16:48:00Z">
         <w:r>
           <w:rPr>
             <w:rFonts w:eastAsia="Times New Roman" w:cs="Times New Roman"/>
@@ -758,7 +969,7 @@
           </w:rPr>
           <w:t xml:space="preserve"> </w:t>
         </w:r>
-        <w:commentRangeStart w:id="5"/>
+        <w:commentRangeStart w:id="27"/>
         <w:r>
           <w:rPr>
             <w:rFonts w:eastAsia="Times New Roman" w:cs="Times New Roman"/>
@@ -767,13 +978,13 @@
           <w:t>and that more appropriate models are needed</w:t>
         </w:r>
       </w:ins>
-      <w:commentRangeEnd w:id="5"/>
-      <w:ins w:id="6" w:author="Constantin Sandmann" w:date="2016-07-21T16:50:00Z">
+      <w:commentRangeEnd w:id="27"/>
+      <w:ins w:id="28" w:author="Constantin Sandmann" w:date="2016-07-21T16:50:00Z">
         <w:r>
           <w:rPr>
             <w:rStyle w:val="CommentReference"/>
           </w:rPr>
-          <w:commentReference w:id="5"/>
+          <w:commentReference w:id="27"/>
         </w:r>
       </w:ins>
       <w:r>
@@ -783,7 +994,7 @@
         </w:rPr>
         <w:t xml:space="preserve">. </w:t>
       </w:r>
-      <w:del w:id="7" w:author="Constantin Sandmann" w:date="2016-07-21T16:49:00Z">
+      <w:del w:id="29" w:author="Constantin Sandmann" w:date="2016-07-21T16:49:00Z">
         <w:r>
           <w:rPr>
             <w:rFonts w:eastAsia="Times New Roman" w:cs="Times New Roman"/>
@@ -839,7 +1050,7 @@
         </w:rPr>
         <w:t xml:space="preserve">These limitations are only partly known to the community, and studies reporting voxel wise perfusion are continuously and until recently published [26], [27], [28]. Thus, a major motivation for our study is to stimulate the awareness around this topic </w:t>
       </w:r>
-      <w:del w:id="8" w:author="Constantin Sandmann" w:date="2016-07-21T16:56:00Z">
+      <w:del w:id="30" w:author="Constantin Sandmann" w:date="2016-07-21T16:56:00Z">
         <w:r>
           <w:rPr>
             <w:rFonts w:eastAsia="Times New Roman" w:cs="Times New Roman"/>
@@ -850,7 +1061,7 @@
           <w:delText>to avoid over- interpretation of voxel wise perfusion maps in future studies</w:delText>
         </w:r>
       </w:del>
-      <w:ins w:id="9" w:author="Constantin Sandmann" w:date="2016-07-21T16:56:00Z">
+      <w:ins w:id="31" w:author="Constantin Sandmann" w:date="2016-07-21T16:56:00Z">
         <w:r>
           <w:rPr>
             <w:rFonts w:eastAsia="Times New Roman" w:cs="Times New Roman"/>
@@ -1024,7 +1235,7 @@
         </w:rPr>
         <w:t xml:space="preserve">: </w:t>
       </w:r>
-      <w:del w:id="10" w:author="Constantin Sandmann" w:date="2016-07-21T16:56:00Z">
+      <w:del w:id="32" w:author="Constantin Sandmann" w:date="2016-07-21T16:56:00Z">
         <w:r>
           <w:rPr>
             <w:rFonts w:eastAsia="Times New Roman" w:cs="Times New Roman"/>
@@ -1032,7 +1243,7 @@
           <w:delText>asdfdsf</w:delText>
         </w:r>
       </w:del>
-      <w:ins w:id="11" w:author="Constantin Sandmann" w:date="2016-07-21T16:56:00Z">
+      <w:ins w:id="33" w:author="Constantin Sandmann" w:date="2016-07-21T16:56:00Z">
         <w:r>
           <w:rPr>
             <w:rFonts w:eastAsia="Times New Roman" w:cs="Times New Roman"/>
@@ -1212,28 +1423,12 @@
         </w:rPr>
         <w:t xml:space="preserve">for </w:t>
       </w:r>
-      <w:proofErr w:type="spellStart"/>
-      <w:r>
-        <w:rPr>
-          <w:rFonts w:eastAsia="Times New Roman" w:cs="Times New Roman"/>
-        </w:rPr>
-        <w:t>phi_i</w:t>
-      </w:r>
-      <w:proofErr w:type="spellEnd"/>
-      <w:r>
-        <w:rPr>
-          <w:rFonts w:eastAsia="Times New Roman" w:cs="Times New Roman"/>
-        </w:rPr>
-        <w:t xml:space="preserve"> was used</w:t>
-      </w:r>
-      <w:proofErr w:type="gramStart"/>
-      <w:r>
-        <w:rPr>
-          <w:rFonts w:eastAsia="Times New Roman" w:cs="Times New Roman"/>
-        </w:rPr>
-        <w:t>” ?</w:t>
-      </w:r>
-      <w:proofErr w:type="gramEnd"/>
+      <w:r>
+        <w:rPr>
+          <w:rFonts w:eastAsia="Times New Roman" w:cs="Times New Roman"/>
+        </w:rPr>
+        <w:t>phi_i was used” ?</w:t>
+      </w:r>
     </w:p>
     <w:p>
       <w:pPr>
@@ -1279,21 +1474,7 @@
         <w:rPr>
           <w:rFonts w:eastAsia="Times New Roman" w:cs="Times New Roman"/>
         </w:rPr>
-        <w:t xml:space="preserve">P3L9 In the second column, the variables in the PDE are </w:t>
-      </w:r>
-      <w:proofErr w:type="spellStart"/>
-      <w:r>
-        <w:rPr>
-          <w:rFonts w:eastAsia="Times New Roman" w:cs="Times New Roman"/>
-        </w:rPr>
-        <w:t>generalised</w:t>
-      </w:r>
-      <w:proofErr w:type="spellEnd"/>
-      <w:r>
-        <w:rPr>
-          <w:rFonts w:eastAsia="Times New Roman" w:cs="Times New Roman"/>
-        </w:rPr>
-        <w:t xml:space="preserve"> to be a function of space and</w:t>
+        <w:t>P3L9 In the second column, the variables in the PDE are generalised to be a function of space and</w:t>
       </w:r>
       <w:r>
         <w:rPr>
@@ -1387,24 +1568,8 @@
         <w:rPr>
           <w:rFonts w:eastAsia="Times New Roman" w:cs="Times New Roman"/>
         </w:rPr>
-        <w:t xml:space="preserve">P4L6 What was the actual setup for the recursive convolution (i.e. level of </w:t>
-      </w:r>
-      <w:proofErr w:type="spellStart"/>
-      <w:r>
-        <w:rPr>
-          <w:rFonts w:eastAsia="Times New Roman" w:cs="Times New Roman"/>
-        </w:rPr>
-        <w:t>discretisation</w:t>
-      </w:r>
-      <w:proofErr w:type="spellEnd"/>
-      <w:proofErr w:type="gramStart"/>
-      <w:r>
-        <w:rPr>
-          <w:rFonts w:eastAsia="Times New Roman" w:cs="Times New Roman"/>
-        </w:rPr>
-        <w:t>) ?</w:t>
-      </w:r>
-      <w:proofErr w:type="gramEnd"/>
+        <w:t>P4L6 What was the actual setup for the recursive convolution (i.e. level of discretisation) ?</w:t>
+      </w:r>
     </w:p>
     <w:p>
       <w:pPr>
@@ -1425,7 +1590,7 @@
         </w:rPr>
         <w:t xml:space="preserve">: </w:t>
       </w:r>
-      <w:del w:id="12" w:author="Constantin Sandmann" w:date="2016-07-21T11:55:00Z">
+      <w:del w:id="34" w:author="Constantin Sandmann" w:date="2016-07-21T11:55:00Z">
         <w:r>
           <w:rPr>
             <w:rFonts w:eastAsia="Times New Roman" w:cs="Times New Roman"/>
@@ -1433,7 +1598,7 @@
           <w:delText>CONSTANTIN?</w:delText>
         </w:r>
       </w:del>
-      <w:ins w:id="13" w:author="Constantin Sandmann" w:date="2016-07-21T11:55:00Z">
+      <w:ins w:id="35" w:author="Constantin Sandmann" w:date="2016-07-21T11:55:00Z">
         <w:r>
           <w:rPr>
             <w:rFonts w:eastAsia="Times New Roman" w:cs="Times New Roman"/>
@@ -1441,23 +1606,15 @@
           <w:t xml:space="preserve">Figure 1 shows the recursive and the </w:t>
         </w:r>
       </w:ins>
-      <w:proofErr w:type="spellStart"/>
-      <w:ins w:id="14" w:author="Constantin Sandmann" w:date="2016-07-21T11:56:00Z">
-        <w:r>
-          <w:rPr>
-            <w:rFonts w:eastAsia="Times New Roman" w:cs="Times New Roman"/>
-          </w:rPr>
-          <w:t>deconvolved</w:t>
-        </w:r>
-        <w:proofErr w:type="spellEnd"/>
-        <w:r>
-          <w:rPr>
-            <w:rFonts w:eastAsia="Times New Roman" w:cs="Times New Roman"/>
-          </w:rPr>
-          <w:t xml:space="preserve"> impulse response function at location (1,20), meaning that convolution was performed with 19 exponential functions.</w:t>
+      <w:ins w:id="36" w:author="Constantin Sandmann" w:date="2016-07-21T11:56:00Z">
+        <w:r>
+          <w:rPr>
+            <w:rFonts w:eastAsia="Times New Roman" w:cs="Times New Roman"/>
+          </w:rPr>
+          <w:t>deconvolved impulse response function at location (1,20), meaning that convolution was performed with 19 exponential functions.</w:t>
         </w:r>
       </w:ins>
-      <w:ins w:id="15" w:author="Constantin Sandmann" w:date="2016-07-21T11:57:00Z">
+      <w:ins w:id="37" w:author="Constantin Sandmann" w:date="2016-07-21T11:57:00Z">
         <w:r>
           <w:rPr>
             <w:rFonts w:eastAsia="Times New Roman" w:cs="Times New Roman"/>
@@ -1522,7 +1679,8 @@
     <w:p>
       <w:pPr>
         <w:rPr>
-          <w:ins w:id="16" w:author="Constantin Sandmann" w:date="2016-08-07T12:31:00Z"/>
+          <w:ins w:id="38" w:author="Constantin Sandmann" w:date="2016-08-07T12:31:00Z"/>
+          <w:del w:id="39" w:author="Erlend Hodneland" w:date="2016-08-08T09:28:00Z"/>
           <w:rFonts w:eastAsia="Times New Roman" w:cs="Times New Roman"/>
         </w:rPr>
       </w:pPr>
@@ -1551,7 +1709,7 @@
         </w:rPr>
         <w:t xml:space="preserve">: </w:t>
       </w:r>
-      <w:del w:id="17" w:author="Constantin Sandmann" w:date="2016-08-07T12:26:00Z">
+      <w:del w:id="40" w:author="Constantin Sandmann" w:date="2016-08-07T12:26:00Z">
         <w:r>
           <w:rPr>
             <w:rFonts w:eastAsia="Times New Roman" w:cs="Times New Roman"/>
@@ -1559,7 +1717,7 @@
           <w:delText>There were very few motion artifacts in the CT volume. (Is this correct CONSTANTIN?)</w:delText>
         </w:r>
       </w:del>
-      <w:ins w:id="18" w:author="Constantin Sandmann" w:date="2016-08-07T12:27:00Z">
+      <w:ins w:id="41" w:author="Constantin Sandmann" w:date="2016-08-07T12:27:00Z">
         <w:r>
           <w:rPr>
             <w:rFonts w:eastAsia="Times New Roman" w:cs="Times New Roman"/>
@@ -1567,7 +1725,7 @@
           <w:t xml:space="preserve">Prior to the perfusion analysis, intra patient </w:t>
         </w:r>
       </w:ins>
-      <w:ins w:id="19" w:author="Constantin Sandmann" w:date="2016-08-07T12:28:00Z">
+      <w:ins w:id="42" w:author="Constantin Sandmann" w:date="2016-08-07T12:28:00Z">
         <w:r>
           <w:rPr>
             <w:rFonts w:eastAsia="Times New Roman" w:cs="Times New Roman"/>
@@ -1575,7 +1733,7 @@
           <w:t>registration</w:t>
         </w:r>
       </w:ins>
-      <w:ins w:id="20" w:author="Constantin Sandmann" w:date="2016-08-07T12:27:00Z">
+      <w:ins w:id="43" w:author="Constantin Sandmann" w:date="2016-08-07T12:27:00Z">
         <w:r>
           <w:rPr>
             <w:rFonts w:eastAsia="Times New Roman" w:cs="Times New Roman"/>
@@ -1583,7 +1741,7 @@
           <w:t xml:space="preserve"> </w:t>
         </w:r>
       </w:ins>
-      <w:ins w:id="21" w:author="Constantin Sandmann" w:date="2016-08-07T12:28:00Z">
+      <w:ins w:id="44" w:author="Constantin Sandmann" w:date="2016-08-07T12:28:00Z">
         <w:r>
           <w:rPr>
             <w:rFonts w:eastAsia="Times New Roman" w:cs="Times New Roman"/>
@@ -1591,7 +1749,7 @@
           <w:t>was performed</w:t>
         </w:r>
       </w:ins>
-      <w:ins w:id="22" w:author="Constantin Sandmann" w:date="2016-08-07T12:31:00Z">
+      <w:ins w:id="45" w:author="Constantin Sandmann" w:date="2016-08-07T12:31:00Z">
         <w:r>
           <w:rPr>
             <w:rFonts w:eastAsia="Times New Roman" w:cs="Times New Roman"/>
@@ -1599,15 +1757,24 @@
           <w:t>.</w:t>
         </w:r>
       </w:ins>
-    </w:p>
-    <w:p>
-      <w:pPr>
-        <w:rPr>
-          <w:ins w:id="23" w:author="Constantin Sandmann" w:date="2016-08-07T12:30:00Z"/>
-          <w:rFonts w:eastAsia="Times New Roman" w:cs="Times New Roman"/>
-        </w:rPr>
-      </w:pPr>
-      <w:ins w:id="24" w:author="Constantin Sandmann" w:date="2016-08-07T12:32:00Z">
+      <w:ins w:id="46" w:author="Erlend Hodneland" w:date="2016-08-08T09:28:00Z">
+        <w:r>
+          <w:rPr>
+            <w:rFonts w:eastAsia="Times New Roman" w:cs="Times New Roman"/>
+          </w:rPr>
+          <w:t xml:space="preserve"> </w:t>
+        </w:r>
+      </w:ins>
+    </w:p>
+    <w:p>
+      <w:pPr>
+        <w:rPr>
+          <w:ins w:id="47" w:author="Constantin Sandmann" w:date="2016-08-07T12:30:00Z"/>
+          <w:del w:id="48" w:author="Erlend Hodneland" w:date="2016-08-08T09:29:00Z"/>
+          <w:rFonts w:eastAsia="Times New Roman" w:cs="Times New Roman"/>
+        </w:rPr>
+      </w:pPr>
+      <w:ins w:id="49" w:author="Constantin Sandmann" w:date="2016-08-07T12:32:00Z">
         <w:r>
           <w:rPr>
             <w:rFonts w:eastAsia="Times New Roman" w:cs="Times New Roman"/>
@@ -1615,7 +1782,7 @@
           <w:t xml:space="preserve">Based on bone-structures (&gt;600HU), </w:t>
         </w:r>
       </w:ins>
-      <w:ins w:id="25" w:author="Constantin Sandmann" w:date="2016-08-07T12:31:00Z">
+      <w:ins w:id="50" w:author="Constantin Sandmann" w:date="2016-08-07T12:31:00Z">
         <w:r>
           <w:rPr>
             <w:rFonts w:eastAsia="Times New Roman" w:cs="Times New Roman"/>
@@ -1623,38 +1790,49 @@
           <w:t>the alignment was carried out</w:t>
         </w:r>
       </w:ins>
-      <w:ins w:id="26" w:author="Constantin Sandmann" w:date="2016-08-07T12:32:00Z">
-        <w:r>
-          <w:rPr>
-            <w:rFonts w:eastAsia="Times New Roman" w:cs="Times New Roman"/>
-          </w:rPr>
-          <w:t xml:space="preserve"> with respect to the first </w:t>
-        </w:r>
-        <w:proofErr w:type="spellStart"/>
-        <w:r>
-          <w:rPr>
-            <w:rFonts w:eastAsia="Times New Roman" w:cs="Times New Roman"/>
-          </w:rPr>
-          <w:t>timepoint</w:t>
-        </w:r>
-        <w:proofErr w:type="spellEnd"/>
-        <w:r>
-          <w:rPr>
-            <w:rFonts w:eastAsia="Times New Roman" w:cs="Times New Roman"/>
-          </w:rPr>
-          <w:t xml:space="preserve"> using rigid transformations (rotation, translation). </w:t>
+      <w:ins w:id="51" w:author="Constantin Sandmann" w:date="2016-08-07T12:32:00Z">
+        <w:r>
+          <w:rPr>
+            <w:rFonts w:eastAsia="Times New Roman" w:cs="Times New Roman"/>
+          </w:rPr>
+          <w:t xml:space="preserve"> with respect to the first timepoint using rigid transformations (rotation, translation).</w:t>
         </w:r>
       </w:ins>
-      <w:ins w:id="27" w:author="Constantin Sandmann" w:date="2016-08-07T12:29:00Z">
-        <w:r>
-          <w:rPr>
-            <w:rFonts w:eastAsia="Times New Roman" w:cs="Times New Roman"/>
-          </w:rPr>
-          <w:br/>
+      <w:ins w:id="52" w:author="Erlend Hodneland" w:date="2016-08-08T09:29:00Z">
+        <w:r>
+          <w:rPr>
+            <w:rFonts w:eastAsia="Times New Roman" w:cs="Times New Roman"/>
+          </w:rPr>
+          <w:t xml:space="preserve"> </w:t>
+        </w:r>
+      </w:ins>
+      <w:ins w:id="53" w:author="Constantin Sandmann" w:date="2016-08-07T12:32:00Z">
+        <w:del w:id="54" w:author="Erlend Hodneland" w:date="2016-08-08T09:28:00Z">
+          <w:r>
+            <w:rPr>
+              <w:rFonts w:eastAsia="Times New Roman" w:cs="Times New Roman"/>
+            </w:rPr>
+            <w:delText xml:space="preserve"> </w:delText>
+          </w:r>
+        </w:del>
+      </w:ins>
+      <w:ins w:id="55" w:author="Constantin Sandmann" w:date="2016-08-07T12:29:00Z">
+        <w:del w:id="56" w:author="Erlend Hodneland" w:date="2016-08-08T09:28:00Z">
+          <w:r>
+            <w:rPr>
+              <w:rFonts w:eastAsia="Times New Roman" w:cs="Times New Roman"/>
+            </w:rPr>
+            <w:br/>
+          </w:r>
+        </w:del>
+        <w:r>
+          <w:rPr>
+            <w:rFonts w:eastAsia="Times New Roman" w:cs="Times New Roman"/>
+          </w:rPr>
           <w:t xml:space="preserve">After the </w:t>
         </w:r>
       </w:ins>
-      <w:ins w:id="28" w:author="Constantin Sandmann" w:date="2016-08-07T12:33:00Z">
+      <w:ins w:id="57" w:author="Constantin Sandmann" w:date="2016-08-07T12:33:00Z">
         <w:r>
           <w:rPr>
             <w:rFonts w:eastAsia="Times New Roman" w:cs="Times New Roman"/>
@@ -1662,7 +1840,7 @@
           <w:t>registration</w:t>
         </w:r>
       </w:ins>
-      <w:ins w:id="29" w:author="Constantin Sandmann" w:date="2016-08-07T12:29:00Z">
+      <w:ins w:id="58" w:author="Constantin Sandmann" w:date="2016-08-07T12:29:00Z">
         <w:r>
           <w:rPr>
             <w:rFonts w:eastAsia="Times New Roman" w:cs="Times New Roman"/>
@@ -1670,14 +1848,24 @@
           <w:t>, motion was visually determined to be negligible.</w:t>
         </w:r>
       </w:ins>
-    </w:p>
-    <w:p>
-      <w:pPr>
-        <w:rPr>
-          <w:rFonts w:eastAsia="Times New Roman" w:cs="Times New Roman"/>
-        </w:rPr>
-      </w:pPr>
-      <w:ins w:id="30" w:author="Constantin Sandmann" w:date="2016-08-07T12:33:00Z">
+      <w:ins w:id="59" w:author="Erlend Hodneland" w:date="2016-08-08T09:29:00Z">
+        <w:r>
+          <w:rPr>
+            <w:rFonts w:eastAsia="Times New Roman" w:cs="Times New Roman"/>
+          </w:rPr>
+          <w:t xml:space="preserve"> </w:t>
+        </w:r>
+      </w:ins>
+      <w:bookmarkStart w:id="60" w:name="_GoBack"/>
+      <w:bookmarkEnd w:id="60"/>
+    </w:p>
+    <w:p>
+      <w:pPr>
+        <w:rPr>
+          <w:rFonts w:eastAsia="Times New Roman" w:cs="Times New Roman"/>
+        </w:rPr>
+      </w:pPr>
+      <w:ins w:id="61" w:author="Constantin Sandmann" w:date="2016-08-07T12:33:00Z">
         <w:r>
           <w:rPr>
             <w:rFonts w:eastAsia="Times New Roman" w:cs="Times New Roman"/>
@@ -1685,8 +1873,6 @@
           <w:t>We have added this information and reference [25], were more details on the real data can be found.</w:t>
         </w:r>
       </w:ins>
-      <w:bookmarkStart w:id="31" w:name="_GoBack"/>
-      <w:bookmarkEnd w:id="31"/>
     </w:p>
     <w:p>
       <w:pPr>
@@ -1734,35 +1920,7 @@
           <w:rFonts w:eastAsia="Times New Roman" w:cs="Times New Roman"/>
         </w:rPr>
         <w:br/>
-        <w:t xml:space="preserve">This manuscript examines the limitations of kinetic models of tissue perfusion that are often applied with intravascular tracers to create </w:t>
-      </w:r>
-      <w:proofErr w:type="spellStart"/>
-      <w:r>
-        <w:rPr>
-          <w:rFonts w:eastAsia="Times New Roman" w:cs="Times New Roman"/>
-        </w:rPr>
-        <w:t>voxelwise</w:t>
-      </w:r>
-      <w:proofErr w:type="spellEnd"/>
-      <w:r>
-        <w:rPr>
-          <w:rFonts w:eastAsia="Times New Roman" w:cs="Times New Roman"/>
-        </w:rPr>
-        <w:t xml:space="preserve"> maps of tissue perfusion.  Specifically, the manuscript focuses on the issue that conventional definitions of perfusion based on blood entering and leaving a control volume are not scale invariant. A percolation network model is proposed that enables solving for blood flux in a manner that is </w:t>
-      </w:r>
-      <w:proofErr w:type="spellStart"/>
-      <w:r>
-        <w:rPr>
-          <w:rFonts w:eastAsia="Times New Roman" w:cs="Times New Roman"/>
-        </w:rPr>
-        <w:t>self consistent</w:t>
-      </w:r>
-      <w:proofErr w:type="spellEnd"/>
-      <w:r>
-        <w:rPr>
-          <w:rFonts w:eastAsia="Times New Roman" w:cs="Times New Roman"/>
-        </w:rPr>
-        <w:t xml:space="preserve"> when discretized into voxels.  The manuscript then examines how to relate this flux to conventional notions of perfusion using control volumes derived from streamline. Simulation and experimental data are presented.  </w:t>
+        <w:t>This manuscript examines the limitations of kinetic models of tissue perfusion that are often applied with intravascular tracers to create voxelwise maps of tissue perfusion.  Specifically, the manuscript focuses on the issue that conventional definitions of perfusion based on blood entering and leaving a control volume are not scale invariant. A percolation network model is proposed that enables solving for blood flux in a manner that is self consistent when discretized into voxels.  The manuscript then examines how to relate this flux to conventional notions of perfusion using control volumes derived from streamline. Simulation and experimental data are presented.  </w:t>
       </w:r>
       <w:r>
         <w:rPr>
@@ -1890,21 +2048,7 @@
         <w:rPr>
           <w:rFonts w:eastAsia="Times New Roman" w:cs="Times New Roman"/>
         </w:rPr>
-        <w:t xml:space="preserve">In discussing the difficulties of defining diffusion, it would be useful to start from the idea that perfusion is the proportion of blood flow that delivers oxygen and nutrients to a given volume of tissue as opposed to passing through </w:t>
-      </w:r>
-      <w:proofErr w:type="spellStart"/>
-      <w:r>
-        <w:rPr>
-          <w:rFonts w:eastAsia="Times New Roman" w:cs="Times New Roman"/>
-        </w:rPr>
-        <w:t>en</w:t>
-      </w:r>
-      <w:proofErr w:type="spellEnd"/>
-      <w:r>
-        <w:rPr>
-          <w:rFonts w:eastAsia="Times New Roman" w:cs="Times New Roman"/>
-        </w:rPr>
-        <w:t xml:space="preserve"> route to somewhere else.  This definition is usually operationalized by assuming the blood that passes through a capillary bed is ‘delivered’ at that location.  The proposed methodology addresses this difficulty in part by defining a control volume based on streamlines.  However, this approximation becomes less plausible as the control volume becomes larger.  Some discussion of these issues would be a useful addition to the discussion section.</w:t>
+        <w:t>In discussing the difficulties of defining diffusion, it would be useful to start from the idea that perfusion is the proportion of blood flow that delivers oxygen and nutrients to a given volume of tissue as opposed to passing through en route to somewhere else.  This definition is usually operationalized by assuming the blood that passes through a capillary bed is ‘delivered’ at that location.  The proposed methodology addresses this difficulty in part by defining a control volume based on streamlines.  However, this approximation becomes less plausible as the control volume becomes larger.  Some discussion of these issues would be a useful addition to the discussion section.</w:t>
       </w:r>
       <w:r>
         <w:rPr>
@@ -2066,23 +2210,7 @@
           <w:rFonts w:eastAsia="Times New Roman" w:cs="Times New Roman"/>
           <w:i/>
         </w:rPr>
-        <w:t xml:space="preserve">“Furthermore we </w:t>
-      </w:r>
-      <w:proofErr w:type="spellStart"/>
-      <w:r>
-        <w:rPr>
-          <w:rFonts w:eastAsia="Times New Roman" w:cs="Times New Roman"/>
-          <w:i/>
-        </w:rPr>
-        <w:t>analyse</w:t>
-      </w:r>
-      <w:proofErr w:type="spellEnd"/>
-      <w:r>
-        <w:rPr>
-          <w:rFonts w:eastAsia="Times New Roman" w:cs="Times New Roman"/>
-          <w:i/>
-        </w:rPr>
-        <w:t xml:space="preserve"> the transitional understanding of perfusion estimation using a continuous model for </w:t>
+        <w:t xml:space="preserve">“Furthermore we analyse the transitional understanding of perfusion estimation using a continuous model for </w:t>
       </w:r>
       <w:r>
         <w:rPr>
@@ -2251,21 +2379,7 @@
         <w:rPr>
           <w:rFonts w:eastAsia="Times New Roman" w:cs="Times New Roman"/>
         </w:rPr>
-        <w:t xml:space="preserve">Page 2: Spelling of </w:t>
-      </w:r>
-      <w:proofErr w:type="spellStart"/>
-      <w:r>
-        <w:rPr>
-          <w:rFonts w:eastAsia="Times New Roman" w:cs="Times New Roman"/>
-        </w:rPr>
-        <w:t>impuls</w:t>
-      </w:r>
-      <w:proofErr w:type="spellEnd"/>
-      <w:r>
-        <w:rPr>
-          <w:rFonts w:eastAsia="Times New Roman" w:cs="Times New Roman"/>
-        </w:rPr>
-        <w:t xml:space="preserve"> response -&gt; impulse response</w:t>
+        <w:t>Page 2: Spelling of impuls response -&gt; impulse response</w:t>
       </w:r>
     </w:p>
     <w:p>
@@ -2416,21 +2530,7 @@
           <w:rFonts w:eastAsia="Times New Roman" w:cs="Times New Roman"/>
         </w:rPr>
         <w:br/>
-        <w:t xml:space="preserve">This paper draws attention to the issues of the often used traditional mathematical one-compartment models which calculate the perfusion for larger volumes. The traditional estimation of blood perfusion is in conflict with modern imaging technology developing better resolutions and ranging to smaller scales. One conclusion of the paper is that continuous and coupled PDE models are a better choice for the calculation of the </w:t>
-      </w:r>
-      <w:proofErr w:type="spellStart"/>
-      <w:r>
-        <w:rPr>
-          <w:rFonts w:eastAsia="Times New Roman" w:cs="Times New Roman"/>
-        </w:rPr>
-        <w:t>microperfusion</w:t>
-      </w:r>
-      <w:proofErr w:type="spellEnd"/>
-      <w:r>
-        <w:rPr>
-          <w:rFonts w:eastAsia="Times New Roman" w:cs="Times New Roman"/>
-        </w:rPr>
-        <w:t xml:space="preserve">. The paper presents a synthetic continuous PDE model for the propagation of tracer included in capillary blood flow. The model is based on porous media flow and includes the dilution of a contrast agent. In comparison to the continuous model the paper presents the theoretical outline of two traditional models: the convolution model and the maximum slope model. </w:t>
+        <w:t xml:space="preserve">This paper draws attention to the issues of the often used traditional mathematical one-compartment models which calculate the perfusion for larger volumes. The traditional estimation of blood perfusion is in conflict with modern imaging technology developing better resolutions and ranging to smaller scales. One conclusion of the paper is that continuous and coupled PDE models are a better choice for the calculation of the microperfusion. The paper presents a synthetic continuous PDE model for the propagation of tracer included in capillary blood flow. The model is based on porous media flow and includes the dilution of a contrast agent. In comparison to the continuous model the paper presents the theoretical outline of two traditional models: the convolution model and the maximum slope model. </w:t>
       </w:r>
     </w:p>
     <w:p>
@@ -2546,21 +2646,7 @@
         <w:rPr>
           <w:rFonts w:eastAsia="Times New Roman" w:cs="Times New Roman"/>
         </w:rPr>
-        <w:t xml:space="preserve"> with proper </w:t>
-      </w:r>
-      <w:proofErr w:type="spellStart"/>
-      <w:r>
-        <w:rPr>
-          <w:rFonts w:eastAsia="Times New Roman" w:cs="Times New Roman"/>
-        </w:rPr>
-        <w:t>intial</w:t>
-      </w:r>
-      <w:proofErr w:type="spellEnd"/>
-      <w:r>
-        <w:rPr>
-          <w:rFonts w:eastAsia="Times New Roman" w:cs="Times New Roman"/>
-        </w:rPr>
-        <w:t xml:space="preserve"> conditions.</w:t>
+        <w:t xml:space="preserve"> with proper intial conditions.</w:t>
       </w:r>
       <w:r>
         <w:rPr>
@@ -2671,14 +2757,12 @@
         </w:rPr>
         <w:t></w:t>
       </w:r>
-      <w:proofErr w:type="spellStart"/>
       <w:r>
         <w:rPr>
           <w:rFonts w:eastAsia="Times New Roman" w:cs="Times New Roman"/>
         </w:rPr>
         <w:t>c</w:t>
       </w:r>
-      <w:proofErr w:type="spellEnd"/>
       <w:r>
         <w:rPr>
           <w:rFonts w:eastAsia="Times New Roman" w:cs="Times New Roman"/>
@@ -2727,21 +2811,7 @@
           <w:rFonts w:eastAsia="Times New Roman" w:cs="Times New Roman"/>
         </w:rPr>
         <w:br/>
-        <w:t xml:space="preserve">For table 1 it is explained, that in larger volumes the BSVD model describes the perfusion more accurate than the MS model. But the results show relative errors for the </w:t>
-      </w:r>
-      <w:proofErr w:type="spellStart"/>
-      <w:r>
-        <w:rPr>
-          <w:rFonts w:eastAsia="Times New Roman" w:cs="Times New Roman"/>
-        </w:rPr>
-        <w:t>bSVD</w:t>
-      </w:r>
-      <w:proofErr w:type="spellEnd"/>
-      <w:r>
-        <w:rPr>
-          <w:rFonts w:eastAsia="Times New Roman" w:cs="Times New Roman"/>
-        </w:rPr>
-        <w:t xml:space="preserve"> with 4 % and MC with 1%. </w:t>
+        <w:t xml:space="preserve">For table 1 it is explained, that in larger volumes the BSVD model describes the perfusion more accurate than the MS model. But the results show relative errors for the bSVD with 4 % and MC with 1%. </w:t>
       </w:r>
     </w:p>
     <w:p>
@@ -2814,14 +2884,7 @@
         <w:rPr>
           <w:rFonts w:eastAsia="Times New Roman" w:cs="Times New Roman"/>
         </w:rPr>
-        <w:t xml:space="preserve"> However, using the traditional models, a </w:t>
-      </w:r>
-      <w:proofErr w:type="spellStart"/>
-      <w:r>
-        <w:rPr>
-          <w:rFonts w:eastAsia="Times New Roman" w:cs="Times New Roman"/>
-        </w:rPr>
-        <w:t>normali</w:t>
+        <w:t xml:space="preserve"> However, using the traditional models, a normali</w:t>
       </w:r>
       <w:r>
         <w:rPr>
@@ -2833,14 +2896,7 @@
         <w:rPr>
           <w:rFonts w:eastAsia="Times New Roman" w:cs="Times New Roman"/>
         </w:rPr>
-        <w:t>ation</w:t>
-      </w:r>
-      <w:proofErr w:type="spellEnd"/>
-      <w:r>
-        <w:rPr>
-          <w:rFonts w:eastAsia="Times New Roman" w:cs="Times New Roman"/>
-        </w:rPr>
-        <w:t xml:space="preserve"> with respect to the correct distribution volume is not applied</w:t>
+        <w:t>ation with respect to the correct distribution volume is not applied</w:t>
       </w:r>
       <w:r>
         <w:rPr>
@@ -2861,7 +2917,7 @@
         </w:rPr>
         <w:t>“</w:t>
       </w:r>
-      <w:commentRangeStart w:id="32"/>
+      <w:commentRangeStart w:id="62"/>
       <w:r>
         <w:rPr>
           <w:rFonts w:eastAsia="Times New Roman" w:cs="Times New Roman"/>
@@ -2883,12 +2939,12 @@
         </w:rPr>
         <w:t>ation and normalization with respect to correct distribution volume. ”</w:t>
       </w:r>
-      <w:commentRangeEnd w:id="32"/>
+      <w:commentRangeEnd w:id="62"/>
       <w:r>
         <w:rPr>
           <w:rStyle w:val="CommentReference"/>
         </w:rPr>
-        <w:commentReference w:id="32"/>
+        <w:commentReference w:id="62"/>
       </w:r>
     </w:p>
     <w:p>
@@ -2940,21 +2996,7 @@
         <w:rPr>
           <w:rFonts w:eastAsia="Times New Roman" w:cs="Times New Roman"/>
         </w:rPr>
-        <w:t xml:space="preserve">The maximum slope model underwent the same evaluation as the </w:t>
-      </w:r>
-      <w:proofErr w:type="spellStart"/>
-      <w:r>
-        <w:rPr>
-          <w:rFonts w:eastAsia="Times New Roman" w:cs="Times New Roman"/>
-        </w:rPr>
-        <w:t>bSVD</w:t>
-      </w:r>
-      <w:proofErr w:type="spellEnd"/>
-      <w:r>
-        <w:rPr>
-          <w:rFonts w:eastAsia="Times New Roman" w:cs="Times New Roman"/>
-        </w:rPr>
-        <w:t xml:space="preserve"> model.</w:t>
+        <w:t>The maximum slope model underwent the same evaluation as the bSVD model.</w:t>
       </w:r>
       <w:r>
         <w:rPr>
@@ -2967,23 +3009,7 @@
           <w:rFonts w:eastAsia="Times New Roman" w:cs="Times New Roman"/>
           <w:i/>
         </w:rPr>
-        <w:t>“We tested the convolution based traditional model (</w:t>
-      </w:r>
-      <w:proofErr w:type="spellStart"/>
-      <w:r>
-        <w:rPr>
-          <w:rFonts w:eastAsia="Times New Roman" w:cs="Times New Roman"/>
-          <w:i/>
-        </w:rPr>
-        <w:t>bSVD</w:t>
-      </w:r>
-      <w:proofErr w:type="spellEnd"/>
-      <w:r>
-        <w:rPr>
-          <w:rFonts w:eastAsia="Times New Roman" w:cs="Times New Roman"/>
-          <w:i/>
-        </w:rPr>
-        <w:t>) (3) as well as maximum-slope (MS) model (5) for their capability to recover perf</w:t>
+        <w:t>“We tested the convolution based traditional model (bSVD) (3) as well as maximum-slope (MS) model (5) for their capability to recover perf</w:t>
       </w:r>
       <w:r>
         <w:rPr>
@@ -3059,8 +3085,8 @@
 </file>
 
 <file path=word/comments.xml><?xml version="1.0" encoding="utf-8"?>
-<w:comments xmlns:wpc="http://schemas.microsoft.com/office/word/2010/wordprocessingCanvas" xmlns:mo="http://schemas.microsoft.com/office/mac/office/2008/main" xmlns:mc="http://schemas.openxmlformats.org/markup-compatibility/2006" xmlns:mv="urn:schemas-microsoft-com:mac:vml" xmlns:o="urn:schemas-microsoft-com:office:office" xmlns:r="http://schemas.openxmlformats.org/officeDocument/2006/relationships" xmlns:m="http://schemas.openxmlformats.org/officeDocument/2006/math" xmlns:v="urn:schemas-microsoft-com:vml" xmlns:wp14="http://schemas.microsoft.com/office/word/2010/wordprocessingDrawing" xmlns:wp="http://schemas.openxmlformats.org/drawingml/2006/wordprocessingDrawing" xmlns:w10="urn:schemas-microsoft-com:office:word" xmlns:w="http://schemas.openxmlformats.org/wordprocessingml/2006/main" xmlns:w14="http://schemas.microsoft.com/office/word/2010/wordml" xmlns:w15="http://schemas.microsoft.com/office/word/2012/wordml" xmlns:wpg="http://schemas.microsoft.com/office/word/2010/wordprocessingGroup" xmlns:wpi="http://schemas.microsoft.com/office/word/2010/wordprocessingInk" xmlns:wne="http://schemas.microsoft.com/office/word/2006/wordml" xmlns:wps="http://schemas.microsoft.com/office/word/2010/wordprocessingShape" mc:Ignorable="w14 w15 wp14">
-  <w:comment w:id="5" w:author="Constantin Sandmann" w:date="2016-07-21T16:50:00Z" w:initials="CS">
+<w:comments xmlns:wpc="http://schemas.microsoft.com/office/word/2010/wordprocessingCanvas" xmlns:mo="http://schemas.microsoft.com/office/mac/office/2008/main" xmlns:mc="http://schemas.openxmlformats.org/markup-compatibility/2006" xmlns:mv="urn:schemas-microsoft-com:mac:vml" xmlns:o="urn:schemas-microsoft-com:office:office" xmlns:r="http://schemas.openxmlformats.org/officeDocument/2006/relationships" xmlns:m="http://schemas.openxmlformats.org/officeDocument/2006/math" xmlns:v="urn:schemas-microsoft-com:vml" xmlns:wp14="http://schemas.microsoft.com/office/word/2010/wordprocessingDrawing" xmlns:wp="http://schemas.openxmlformats.org/drawingml/2006/wordprocessingDrawing" xmlns:w10="urn:schemas-microsoft-com:office:word" xmlns:w="http://schemas.openxmlformats.org/wordprocessingml/2006/main" xmlns:w14="http://schemas.microsoft.com/office/word/2010/wordml" xmlns:wpg="http://schemas.microsoft.com/office/word/2010/wordprocessingGroup" xmlns:wpi="http://schemas.microsoft.com/office/word/2010/wordprocessingInk" xmlns:wne="http://schemas.microsoft.com/office/word/2006/wordml" xmlns:wps="http://schemas.microsoft.com/office/word/2010/wordprocessingShape" mc:Ignorable="w14 wp14">
+  <w:comment w:id="27" w:author="Constantin Sandmann" w:date="2016-07-21T16:50:00Z" w:initials="CS">
     <w:p>
       <w:pPr>
         <w:pStyle w:val="CommentText"/>
@@ -3072,38 +3098,14 @@
         <w:annotationRef/>
       </w:r>
       <w:r>
-        <w:t xml:space="preserve">I am not sure if we are too frank if we say, that clinical studies are </w:t>
-      </w:r>
-      <w:proofErr w:type="spellStart"/>
-      <w:r>
-        <w:t>overinterpreted</w:t>
-      </w:r>
-      <w:proofErr w:type="spellEnd"/>
-      <w:r>
-        <w:t>. The current models assume that each voxel consists of three parts: arterial part, which feeds the capillary part and a venous part. This assumption is valid, since tissue seems to be build “</w:t>
-      </w:r>
-      <w:proofErr w:type="spellStart"/>
-      <w:r>
-        <w:t>fractally</w:t>
-      </w:r>
-      <w:proofErr w:type="spellEnd"/>
-      <w:r>
-        <w:t xml:space="preserve">” and scanners are not yet at a resolution where they can observe pure capillary tissue. </w:t>
-      </w:r>
-      <w:r>
-        <w:t>Based on this observation, I would say that current perfusion values are still (kind of) valid. However, would it be an idea to shift the attention to the development of more appropriate models, which are considering this issue (</w:t>
-      </w:r>
-      <w:proofErr w:type="spellStart"/>
-      <w:r>
-        <w:t>cf</w:t>
-      </w:r>
-      <w:proofErr w:type="spellEnd"/>
-      <w:r>
-        <w:t xml:space="preserve"> Sourbron14)?</w:t>
+        <w:t xml:space="preserve">I am not sure if we are too frank if we say, that clinical studies are overinterpreted. The current models assume that each voxel consists of three parts: arterial part, which feeds the capillary part and a venous part. This assumption is valid, since tissue seems to be build “fractally” and scanners are not yet at a resolution where they can observe pure capillary tissue. </w:t>
+      </w:r>
+      <w:r>
+        <w:t>Based on this observation, I would say that current perfusion values are still (kind of) valid. However, would it be an idea to shift the attention to the development of more appropriate models, which are considering this issue (cf Sourbron14)?</w:t>
       </w:r>
     </w:p>
   </w:comment>
-  <w:comment w:id="32" w:author="Constantin Sandmann" w:date="2016-07-22T11:13:00Z" w:initials="CS">
+  <w:comment w:id="62" w:author="Constantin Sandmann" w:date="2016-07-22T11:13:00Z" w:initials="CS">
     <w:p>
       <w:pPr>
         <w:pStyle w:val="CommentText"/>
@@ -3144,7 +3146,7 @@
 </file>
 
 <file path=word/styles.xml><?xml version="1.0" encoding="utf-8"?>
-<w:styles xmlns:mc="http://schemas.openxmlformats.org/markup-compatibility/2006" xmlns:r="http://schemas.openxmlformats.org/officeDocument/2006/relationships" xmlns:w="http://schemas.openxmlformats.org/wordprocessingml/2006/main" xmlns:w14="http://schemas.microsoft.com/office/word/2010/wordml" xmlns:w15="http://schemas.microsoft.com/office/word/2012/wordml" mc:Ignorable="w14 w15">
+<w:styles xmlns:mc="http://schemas.openxmlformats.org/markup-compatibility/2006" xmlns:r="http://schemas.openxmlformats.org/officeDocument/2006/relationships" xmlns:w="http://schemas.openxmlformats.org/wordprocessingml/2006/main" xmlns:w14="http://schemas.microsoft.com/office/word/2010/wordml" mc:Ignorable="w14">
   <w:docDefaults>
     <w:rPrDefault>
       <w:rPr>
@@ -3156,388 +3158,498 @@
     </w:rPrDefault>
     <w:pPrDefault/>
   </w:docDefaults>
-  <w:latentStyles w:defLockedState="0" w:defUIPriority="99" w:defSemiHidden="0" w:defUnhideWhenUsed="0" w:defQFormat="0" w:count="381">
-    <w:lsdException w:name="Normal" w:uiPriority="0" w:qFormat="1"/>
-    <w:lsdException w:name="heading 1" w:uiPriority="9" w:qFormat="1"/>
-    <w:lsdException w:name="heading 2" w:semiHidden="1" w:uiPriority="9" w:unhideWhenUsed="1" w:qFormat="1"/>
-    <w:lsdException w:name="heading 3" w:semiHidden="1" w:uiPriority="9" w:unhideWhenUsed="1" w:qFormat="1"/>
-    <w:lsdException w:name="heading 4" w:semiHidden="1" w:uiPriority="9" w:unhideWhenUsed="1" w:qFormat="1"/>
-    <w:lsdException w:name="heading 5" w:semiHidden="1" w:uiPriority="9" w:unhideWhenUsed="1" w:qFormat="1"/>
-    <w:lsdException w:name="heading 6" w:semiHidden="1" w:uiPriority="9" w:unhideWhenUsed="1" w:qFormat="1"/>
-    <w:lsdException w:name="heading 7" w:semiHidden="1" w:uiPriority="9" w:unhideWhenUsed="1" w:qFormat="1"/>
-    <w:lsdException w:name="heading 8" w:semiHidden="1" w:uiPriority="9" w:unhideWhenUsed="1" w:qFormat="1"/>
-    <w:lsdException w:name="heading 9" w:semiHidden="1" w:uiPriority="9" w:unhideWhenUsed="1" w:qFormat="1"/>
-    <w:lsdException w:name="index 1" w:semiHidden="1" w:unhideWhenUsed="1"/>
-    <w:lsdException w:name="index 2" w:semiHidden="1" w:unhideWhenUsed="1"/>
-    <w:lsdException w:name="index 3" w:semiHidden="1" w:unhideWhenUsed="1"/>
-    <w:lsdException w:name="index 4" w:semiHidden="1" w:unhideWhenUsed="1"/>
-    <w:lsdException w:name="index 5" w:semiHidden="1" w:unhideWhenUsed="1"/>
-    <w:lsdException w:name="index 6" w:semiHidden="1" w:unhideWhenUsed="1"/>
-    <w:lsdException w:name="index 7" w:semiHidden="1" w:unhideWhenUsed="1"/>
-    <w:lsdException w:name="index 8" w:semiHidden="1" w:unhideWhenUsed="1"/>
-    <w:lsdException w:name="index 9" w:semiHidden="1" w:unhideWhenUsed="1"/>
-    <w:lsdException w:name="toc 1" w:semiHidden="1" w:uiPriority="39" w:unhideWhenUsed="1"/>
-    <w:lsdException w:name="toc 2" w:semiHidden="1" w:uiPriority="39" w:unhideWhenUsed="1"/>
-    <w:lsdException w:name="toc 3" w:semiHidden="1" w:uiPriority="39" w:unhideWhenUsed="1"/>
-    <w:lsdException w:name="toc 4" w:semiHidden="1" w:uiPriority="39" w:unhideWhenUsed="1"/>
-    <w:lsdException w:name="toc 5" w:semiHidden="1" w:uiPriority="39" w:unhideWhenUsed="1"/>
-    <w:lsdException w:name="toc 6" w:semiHidden="1" w:uiPriority="39" w:unhideWhenUsed="1"/>
-    <w:lsdException w:name="toc 7" w:semiHidden="1" w:uiPriority="39" w:unhideWhenUsed="1"/>
-    <w:lsdException w:name="toc 8" w:semiHidden="1" w:uiPriority="39" w:unhideWhenUsed="1"/>
-    <w:lsdException w:name="toc 9" w:semiHidden="1" w:uiPriority="39" w:unhideWhenUsed="1"/>
-    <w:lsdException w:name="Normal Indent" w:semiHidden="1" w:unhideWhenUsed="1"/>
-    <w:lsdException w:name="footnote text" w:semiHidden="1" w:unhideWhenUsed="1"/>
-    <w:lsdException w:name="annotation text" w:semiHidden="1" w:unhideWhenUsed="1"/>
-    <w:lsdException w:name="header" w:semiHidden="1" w:unhideWhenUsed="1"/>
-    <w:lsdException w:name="footer" w:semiHidden="1" w:unhideWhenUsed="1"/>
-    <w:lsdException w:name="index heading" w:semiHidden="1" w:unhideWhenUsed="1"/>
-    <w:lsdException w:name="caption" w:semiHidden="1" w:uiPriority="35" w:unhideWhenUsed="1" w:qFormat="1"/>
-    <w:lsdException w:name="table of figures" w:semiHidden="1" w:unhideWhenUsed="1"/>
-    <w:lsdException w:name="envelope address" w:semiHidden="1" w:unhideWhenUsed="1"/>
-    <w:lsdException w:name="envelope return" w:semiHidden="1" w:unhideWhenUsed="1"/>
-    <w:lsdException w:name="footnote reference" w:semiHidden="1" w:unhideWhenUsed="1"/>
-    <w:lsdException w:name="annotation reference" w:semiHidden="1" w:unhideWhenUsed="1"/>
-    <w:lsdException w:name="line number" w:semiHidden="1" w:unhideWhenUsed="1"/>
-    <w:lsdException w:name="page number" w:semiHidden="1" w:unhideWhenUsed="1"/>
-    <w:lsdException w:name="endnote reference" w:semiHidden="1" w:unhideWhenUsed="1"/>
-    <w:lsdException w:name="endnote text" w:semiHidden="1" w:unhideWhenUsed="1"/>
-    <w:lsdException w:name="table of authorities" w:semiHidden="1" w:unhideWhenUsed="1"/>
-    <w:lsdException w:name="macro" w:semiHidden="1" w:unhideWhenUsed="1"/>
-    <w:lsdException w:name="toa heading" w:semiHidden="1" w:unhideWhenUsed="1"/>
-    <w:lsdException w:name="List" w:semiHidden="1" w:unhideWhenUsed="1"/>
-    <w:lsdException w:name="List Bullet" w:semiHidden="1" w:unhideWhenUsed="1"/>
-    <w:lsdException w:name="List Number" w:semiHidden="1" w:unhideWhenUsed="1"/>
-    <w:lsdException w:name="List 2" w:semiHidden="1" w:unhideWhenUsed="1"/>
-    <w:lsdException w:name="List 3" w:semiHidden="1" w:unhideWhenUsed="1"/>
-    <w:lsdException w:name="List 4" w:semiHidden="1" w:unhideWhenUsed="1"/>
-    <w:lsdException w:name="List 5" w:semiHidden="1" w:unhideWhenUsed="1"/>
-    <w:lsdException w:name="List Bullet 2" w:semiHidden="1" w:unhideWhenUsed="1"/>
-    <w:lsdException w:name="List Bullet 3" w:semiHidden="1" w:unhideWhenUsed="1"/>
-    <w:lsdException w:name="List Bullet 4" w:semiHidden="1" w:unhideWhenUsed="1"/>
-    <w:lsdException w:name="List Bullet 5" w:semiHidden="1" w:unhideWhenUsed="1"/>
-    <w:lsdException w:name="List Number 2" w:semiHidden="1" w:unhideWhenUsed="1"/>
-    <w:lsdException w:name="List Number 3" w:semiHidden="1" w:unhideWhenUsed="1"/>
-    <w:lsdException w:name="List Number 4" w:semiHidden="1" w:unhideWhenUsed="1"/>
-    <w:lsdException w:name="List Number 5" w:semiHidden="1" w:unhideWhenUsed="1"/>
-    <w:lsdException w:name="Title" w:uiPriority="10" w:qFormat="1"/>
-    <w:lsdException w:name="Closing" w:semiHidden="1" w:unhideWhenUsed="1"/>
-    <w:lsdException w:name="Signature" w:semiHidden="1" w:unhideWhenUsed="1"/>
-    <w:lsdException w:name="Default Paragraph Font" w:semiHidden="1" w:uiPriority="1" w:unhideWhenUsed="1"/>
-    <w:lsdException w:name="Body Text" w:semiHidden="1" w:unhideWhenUsed="1"/>
-    <w:lsdException w:name="Body Text Indent" w:semiHidden="1" w:unhideWhenUsed="1"/>
-    <w:lsdException w:name="List Continue" w:semiHidden="1" w:unhideWhenUsed="1"/>
-    <w:lsdException w:name="List Continue 2" w:semiHidden="1" w:unhideWhenUsed="1"/>
-    <w:lsdException w:name="List Continue 3" w:semiHidden="1" w:unhideWhenUsed="1"/>
-    <w:lsdException w:name="List Continue 4" w:semiHidden="1" w:unhideWhenUsed="1"/>
-    <w:lsdException w:name="List Continue 5" w:semiHidden="1" w:unhideWhenUsed="1"/>
-    <w:lsdException w:name="Message Header" w:semiHidden="1" w:unhideWhenUsed="1"/>
-    <w:lsdException w:name="Subtitle" w:uiPriority="11" w:qFormat="1"/>
-    <w:lsdException w:name="Salutation" w:semiHidden="1" w:unhideWhenUsed="1"/>
-    <w:lsdException w:name="Date" w:semiHidden="1" w:unhideWhenUsed="1"/>
-    <w:lsdException w:name="Body Text First Indent" w:semiHidden="1" w:unhideWhenUsed="1"/>
-    <w:lsdException w:name="Body Text First Indent 2" w:semiHidden="1" w:unhideWhenUsed="1"/>
-    <w:lsdException w:name="Note Heading" w:semiHidden="1" w:unhideWhenUsed="1"/>
-    <w:lsdException w:name="Body Text 2" w:semiHidden="1" w:unhideWhenUsed="1"/>
-    <w:lsdException w:name="Body Text 3" w:semiHidden="1" w:unhideWhenUsed="1"/>
-    <w:lsdException w:name="Body Text Indent 2" w:semiHidden="1" w:unhideWhenUsed="1"/>
-    <w:lsdException w:name="Body Text Indent 3" w:semiHidden="1" w:unhideWhenUsed="1"/>
-    <w:lsdException w:name="Block Text" w:semiHidden="1" w:unhideWhenUsed="1"/>
-    <w:lsdException w:name="Hyperlink" w:semiHidden="1" w:unhideWhenUsed="1"/>
-    <w:lsdException w:name="FollowedHyperlink" w:semiHidden="1" w:unhideWhenUsed="1"/>
-    <w:lsdException w:name="Strong" w:uiPriority="22" w:qFormat="1"/>
-    <w:lsdException w:name="Emphasis" w:uiPriority="20" w:qFormat="1"/>
-    <w:lsdException w:name="Document Map" w:semiHidden="1" w:unhideWhenUsed="1"/>
-    <w:lsdException w:name="Plain Text" w:semiHidden="1" w:unhideWhenUsed="1"/>
-    <w:lsdException w:name="E-mail Signature" w:semiHidden="1" w:unhideWhenUsed="1"/>
-    <w:lsdException w:name="HTML Top of Form" w:semiHidden="1" w:unhideWhenUsed="1"/>
-    <w:lsdException w:name="HTML Bottom of Form" w:semiHidden="1" w:unhideWhenUsed="1"/>
-    <w:lsdException w:name="Normal (Web)" w:semiHidden="1" w:unhideWhenUsed="1"/>
-    <w:lsdException w:name="HTML Acronym" w:semiHidden="1" w:unhideWhenUsed="1"/>
-    <w:lsdException w:name="HTML Address" w:semiHidden="1" w:unhideWhenUsed="1"/>
-    <w:lsdException w:name="HTML Cite" w:semiHidden="1" w:unhideWhenUsed="1"/>
-    <w:lsdException w:name="HTML Code" w:semiHidden="1" w:unhideWhenUsed="1"/>
-    <w:lsdException w:name="HTML Definition" w:semiHidden="1" w:unhideWhenUsed="1"/>
-    <w:lsdException w:name="HTML Keyboard" w:semiHidden="1" w:unhideWhenUsed="1"/>
-    <w:lsdException w:name="HTML Preformatted" w:semiHidden="1" w:unhideWhenUsed="1"/>
-    <w:lsdException w:name="HTML Sample" w:semiHidden="1" w:unhideWhenUsed="1"/>
-    <w:lsdException w:name="HTML Typewriter" w:semiHidden="1" w:unhideWhenUsed="1"/>
-    <w:lsdException w:name="HTML Variable" w:semiHidden="1" w:unhideWhenUsed="1"/>
-    <w:lsdException w:name="Normal Table" w:semiHidden="1" w:unhideWhenUsed="1"/>
-    <w:lsdException w:name="annotation subject" w:semiHidden="1" w:unhideWhenUsed="1"/>
-    <w:lsdException w:name="No List" w:semiHidden="1" w:unhideWhenUsed="1"/>
-    <w:lsdException w:name="Outline List 1" w:semiHidden="1" w:unhideWhenUsed="1"/>
-    <w:lsdException w:name="Outline List 2" w:semiHidden="1" w:unhideWhenUsed="1"/>
-    <w:lsdException w:name="Outline List 3" w:semiHidden="1" w:unhideWhenUsed="1"/>
-    <w:lsdException w:name="Table Simple 1" w:semiHidden="1" w:unhideWhenUsed="1"/>
-    <w:lsdException w:name="Table Simple 2" w:semiHidden="1" w:unhideWhenUsed="1"/>
-    <w:lsdException w:name="Table Simple 3" w:semiHidden="1" w:unhideWhenUsed="1"/>
-    <w:lsdException w:name="Table Classic 1" w:semiHidden="1" w:unhideWhenUsed="1"/>
-    <w:lsdException w:name="Table Classic 2" w:semiHidden="1" w:unhideWhenUsed="1"/>
-    <w:lsdException w:name="Table Classic 3" w:semiHidden="1" w:unhideWhenUsed="1"/>
-    <w:lsdException w:name="Table Classic 4" w:semiHidden="1" w:unhideWhenUsed="1"/>
-    <w:lsdException w:name="Table Colorful 1" w:semiHidden="1" w:unhideWhenUsed="1"/>
-    <w:lsdException w:name="Table Colorful 2" w:semiHidden="1" w:unhideWhenUsed="1"/>
-    <w:lsdException w:name="Table Colorful 3" w:semiHidden="1" w:unhideWhenUsed="1"/>
-    <w:lsdException w:name="Table Columns 1" w:semiHidden="1" w:unhideWhenUsed="1"/>
-    <w:lsdException w:name="Table Columns 2" w:semiHidden="1" w:unhideWhenUsed="1"/>
-    <w:lsdException w:name="Table Columns 3" w:semiHidden="1" w:unhideWhenUsed="1"/>
-    <w:lsdException w:name="Table Columns 4" w:semiHidden="1" w:unhideWhenUsed="1"/>
-    <w:lsdException w:name="Table Columns 5" w:semiHidden="1" w:unhideWhenUsed="1"/>
-    <w:lsdException w:name="Table Grid 1" w:semiHidden="1" w:unhideWhenUsed="1"/>
-    <w:lsdException w:name="Table Grid 2" w:semiHidden="1" w:unhideWhenUsed="1"/>
-    <w:lsdException w:name="Table Grid 3" w:semiHidden="1" w:unhideWhenUsed="1"/>
-    <w:lsdException w:name="Table Grid 4" w:semiHidden="1" w:unhideWhenUsed="1"/>
-    <w:lsdException w:name="Table Grid 5" w:semiHidden="1" w:unhideWhenUsed="1"/>
-    <w:lsdException w:name="Table Grid 6" w:semiHidden="1" w:unhideWhenUsed="1"/>
-    <w:lsdException w:name="Table Grid 7" w:semiHidden="1" w:unhideWhenUsed="1"/>
-    <w:lsdException w:name="Table Grid 8" w:semiHidden="1" w:unhideWhenUsed="1"/>
-    <w:lsdException w:name="Table List 1" w:semiHidden="1" w:unhideWhenUsed="1"/>
-    <w:lsdException w:name="Table List 2" w:semiHidden="1" w:unhideWhenUsed="1"/>
-    <w:lsdException w:name="Table List 3" w:semiHidden="1" w:unhideWhenUsed="1"/>
-    <w:lsdException w:name="Table List 4" w:semiHidden="1" w:unhideWhenUsed="1"/>
-    <w:lsdException w:name="Table List 5" w:semiHidden="1" w:unhideWhenUsed="1"/>
-    <w:lsdException w:name="Table List 6" w:semiHidden="1" w:unhideWhenUsed="1"/>
-    <w:lsdException w:name="Table List 7" w:semiHidden="1" w:unhideWhenUsed="1"/>
-    <w:lsdException w:name="Table List 8" w:semiHidden="1" w:unhideWhenUsed="1"/>
-    <w:lsdException w:name="Table 3D effects 1" w:semiHidden="1" w:unhideWhenUsed="1"/>
-    <w:lsdException w:name="Table 3D effects 2" w:semiHidden="1" w:unhideWhenUsed="1"/>
-    <w:lsdException w:name="Table 3D effects 3" w:semiHidden="1" w:unhideWhenUsed="1"/>
-    <w:lsdException w:name="Table Contemporary" w:semiHidden="1" w:unhideWhenUsed="1"/>
-    <w:lsdException w:name="Table Elegant" w:semiHidden="1" w:unhideWhenUsed="1"/>
-    <w:lsdException w:name="Table Professional" w:semiHidden="1" w:unhideWhenUsed="1"/>
-    <w:lsdException w:name="Table Subtle 1" w:semiHidden="1" w:unhideWhenUsed="1"/>
-    <w:lsdException w:name="Table Subtle 2" w:semiHidden="1" w:unhideWhenUsed="1"/>
-    <w:lsdException w:name="Table Web 1" w:semiHidden="1" w:unhideWhenUsed="1"/>
-    <w:lsdException w:name="Table Web 2" w:semiHidden="1" w:unhideWhenUsed="1"/>
-    <w:lsdException w:name="Table Web 3" w:semiHidden="1" w:unhideWhenUsed="1"/>
-    <w:lsdException w:name="Balloon Text" w:semiHidden="1" w:unhideWhenUsed="1"/>
-    <w:lsdException w:name="Table Grid" w:uiPriority="59"/>
-    <w:lsdException w:name="Table Theme" w:semiHidden="1" w:unhideWhenUsed="1"/>
-    <w:lsdException w:name="Note Level 1" w:semiHidden="1" w:unhideWhenUsed="1"/>
-    <w:lsdException w:name="Note Level 2" w:semiHidden="1" w:unhideWhenUsed="1"/>
-    <w:lsdException w:name="Note Level 3" w:semiHidden="1" w:unhideWhenUsed="1"/>
-    <w:lsdException w:name="Note Level 4" w:semiHidden="1" w:unhideWhenUsed="1"/>
-    <w:lsdException w:name="Note Level 5" w:semiHidden="1" w:unhideWhenUsed="1"/>
-    <w:lsdException w:name="Note Level 6" w:semiHidden="1" w:unhideWhenUsed="1"/>
-    <w:lsdException w:name="Note Level 7" w:semiHidden="1" w:unhideWhenUsed="1"/>
-    <w:lsdException w:name="Note Level 8" w:semiHidden="1" w:unhideWhenUsed="1"/>
-    <w:lsdException w:name="Note Level 9" w:semiHidden="1" w:unhideWhenUsed="1"/>
-    <w:lsdException w:name="Placeholder Text" w:semiHidden="1"/>
-    <w:lsdException w:name="No Spacing" w:uiPriority="1" w:qFormat="1"/>
-    <w:lsdException w:name="Light Shading" w:uiPriority="60"/>
-    <w:lsdException w:name="Light List" w:uiPriority="61"/>
-    <w:lsdException w:name="Light Grid" w:uiPriority="62"/>
-    <w:lsdException w:name="Medium Shading 1" w:uiPriority="63"/>
-    <w:lsdException w:name="Medium Shading 2" w:uiPriority="64"/>
-    <w:lsdException w:name="Medium List 1" w:uiPriority="65"/>
-    <w:lsdException w:name="Medium List 2" w:uiPriority="66"/>
-    <w:lsdException w:name="Medium Grid 1" w:uiPriority="67"/>
-    <w:lsdException w:name="Medium Grid 2" w:uiPriority="68"/>
-    <w:lsdException w:name="Medium Grid 3" w:uiPriority="69"/>
-    <w:lsdException w:name="Dark List" w:uiPriority="70"/>
-    <w:lsdException w:name="Colorful Shading" w:uiPriority="71"/>
-    <w:lsdException w:name="Colorful List" w:uiPriority="72"/>
-    <w:lsdException w:name="Colorful Grid" w:uiPriority="73"/>
-    <w:lsdException w:name="Light Shading Accent 1" w:uiPriority="60"/>
-    <w:lsdException w:name="Light List Accent 1" w:uiPriority="61"/>
-    <w:lsdException w:name="Light Grid Accent 1" w:uiPriority="62"/>
-    <w:lsdException w:name="Medium Shading 1 Accent 1" w:uiPriority="63"/>
-    <w:lsdException w:name="Medium Shading 2 Accent 1" w:uiPriority="64"/>
-    <w:lsdException w:name="Medium List 1 Accent 1" w:uiPriority="65"/>
-    <w:lsdException w:name="Revision" w:semiHidden="1"/>
-    <w:lsdException w:name="List Paragraph" w:uiPriority="34" w:qFormat="1"/>
-    <w:lsdException w:name="Quote" w:uiPriority="29" w:qFormat="1"/>
-    <w:lsdException w:name="Intense Quote" w:uiPriority="30" w:qFormat="1"/>
-    <w:lsdException w:name="Medium List 2 Accent 1" w:uiPriority="66"/>
-    <w:lsdException w:name="Medium Grid 1 Accent 1" w:uiPriority="67"/>
-    <w:lsdException w:name="Medium Grid 2 Accent 1" w:uiPriority="68"/>
-    <w:lsdException w:name="Medium Grid 3 Accent 1" w:uiPriority="69"/>
-    <w:lsdException w:name="Dark List Accent 1" w:uiPriority="70"/>
-    <w:lsdException w:name="Colorful Shading Accent 1" w:uiPriority="71"/>
-    <w:lsdException w:name="Colorful List Accent 1" w:uiPriority="72"/>
-    <w:lsdException w:name="Colorful Grid Accent 1" w:uiPriority="73"/>
-    <w:lsdException w:name="Light Shading Accent 2" w:uiPriority="60"/>
-    <w:lsdException w:name="Light List Accent 2" w:uiPriority="61"/>
-    <w:lsdException w:name="Light Grid Accent 2" w:uiPriority="62"/>
-    <w:lsdException w:name="Medium Shading 1 Accent 2" w:uiPriority="63"/>
-    <w:lsdException w:name="Medium Shading 2 Accent 2" w:uiPriority="64"/>
-    <w:lsdException w:name="Medium List 1 Accent 2" w:uiPriority="65"/>
-    <w:lsdException w:name="Medium List 2 Accent 2" w:uiPriority="66"/>
-    <w:lsdException w:name="Medium Grid 1 Accent 2" w:uiPriority="67"/>
-    <w:lsdException w:name="Medium Grid 2 Accent 2" w:uiPriority="68"/>
-    <w:lsdException w:name="Medium Grid 3 Accent 2" w:uiPriority="69"/>
-    <w:lsdException w:name="Dark List Accent 2" w:uiPriority="70"/>
-    <w:lsdException w:name="Colorful Shading Accent 2" w:uiPriority="71"/>
-    <w:lsdException w:name="Colorful List Accent 2" w:uiPriority="72"/>
-    <w:lsdException w:name="Colorful Grid Accent 2" w:uiPriority="73"/>
-    <w:lsdException w:name="Light Shading Accent 3" w:uiPriority="60"/>
-    <w:lsdException w:name="Light List Accent 3" w:uiPriority="61"/>
-    <w:lsdException w:name="Light Grid Accent 3" w:uiPriority="62"/>
-    <w:lsdException w:name="Medium Shading 1 Accent 3" w:uiPriority="63"/>
-    <w:lsdException w:name="Medium Shading 2 Accent 3" w:uiPriority="64"/>
-    <w:lsdException w:name="Medium List 1 Accent 3" w:uiPriority="65"/>
-    <w:lsdException w:name="Medium List 2 Accent 3" w:uiPriority="66"/>
-    <w:lsdException w:name="Medium Grid 1 Accent 3" w:uiPriority="67"/>
-    <w:lsdException w:name="Medium Grid 2 Accent 3" w:uiPriority="68"/>
-    <w:lsdException w:name="Medium Grid 3 Accent 3" w:uiPriority="69"/>
-    <w:lsdException w:name="Dark List Accent 3" w:uiPriority="70"/>
-    <w:lsdException w:name="Colorful Shading Accent 3" w:uiPriority="71"/>
-    <w:lsdException w:name="Colorful List Accent 3" w:uiPriority="72"/>
-    <w:lsdException w:name="Colorful Grid Accent 3" w:uiPriority="73"/>
-    <w:lsdException w:name="Light Shading Accent 4" w:uiPriority="60"/>
-    <w:lsdException w:name="Light List Accent 4" w:uiPriority="61"/>
-    <w:lsdException w:name="Light Grid Accent 4" w:uiPriority="62"/>
-    <w:lsdException w:name="Medium Shading 1 Accent 4" w:uiPriority="63"/>
-    <w:lsdException w:name="Medium Shading 2 Accent 4" w:uiPriority="64"/>
-    <w:lsdException w:name="Medium List 1 Accent 4" w:uiPriority="65"/>
-    <w:lsdException w:name="Medium List 2 Accent 4" w:uiPriority="66"/>
-    <w:lsdException w:name="Medium Grid 1 Accent 4" w:uiPriority="67"/>
-    <w:lsdException w:name="Medium Grid 2 Accent 4" w:uiPriority="68"/>
-    <w:lsdException w:name="Medium Grid 3 Accent 4" w:uiPriority="69"/>
-    <w:lsdException w:name="Dark List Accent 4" w:uiPriority="70"/>
-    <w:lsdException w:name="Colorful Shading Accent 4" w:uiPriority="71"/>
-    <w:lsdException w:name="Colorful List Accent 4" w:uiPriority="72"/>
-    <w:lsdException w:name="Colorful Grid Accent 4" w:uiPriority="73"/>
-    <w:lsdException w:name="Light Shading Accent 5" w:uiPriority="60"/>
-    <w:lsdException w:name="Light List Accent 5" w:uiPriority="61"/>
-    <w:lsdException w:name="Light Grid Accent 5" w:uiPriority="62"/>
-    <w:lsdException w:name="Medium Shading 1 Accent 5" w:uiPriority="63"/>
-    <w:lsdException w:name="Medium Shading 2 Accent 5" w:uiPriority="64"/>
-    <w:lsdException w:name="Medium List 1 Accent 5" w:uiPriority="65"/>
-    <w:lsdException w:name="Medium List 2 Accent 5" w:uiPriority="66"/>
-    <w:lsdException w:name="Medium Grid 1 Accent 5" w:uiPriority="67"/>
-    <w:lsdException w:name="Medium Grid 2 Accent 5" w:uiPriority="68"/>
-    <w:lsdException w:name="Medium Grid 3 Accent 5" w:uiPriority="69"/>
-    <w:lsdException w:name="Dark List Accent 5" w:uiPriority="70"/>
-    <w:lsdException w:name="Colorful Shading Accent 5" w:uiPriority="71"/>
-    <w:lsdException w:name="Colorful List Accent 5" w:uiPriority="72"/>
-    <w:lsdException w:name="Colorful Grid Accent 5" w:uiPriority="73"/>
-    <w:lsdException w:name="Light Shading Accent 6" w:uiPriority="60"/>
-    <w:lsdException w:name="Light List Accent 6" w:uiPriority="61"/>
-    <w:lsdException w:name="Light Grid Accent 6" w:uiPriority="62"/>
-    <w:lsdException w:name="Medium Shading 1 Accent 6" w:uiPriority="63"/>
-    <w:lsdException w:name="Medium Shading 2 Accent 6" w:uiPriority="64"/>
-    <w:lsdException w:name="Medium List 1 Accent 6" w:uiPriority="65"/>
-    <w:lsdException w:name="Medium List 2 Accent 6" w:uiPriority="66"/>
-    <w:lsdException w:name="Medium Grid 1 Accent 6" w:uiPriority="67"/>
-    <w:lsdException w:name="Medium Grid 2 Accent 6" w:uiPriority="68"/>
-    <w:lsdException w:name="Medium Grid 3 Accent 6" w:uiPriority="69"/>
-    <w:lsdException w:name="Dark List Accent 6" w:uiPriority="70"/>
-    <w:lsdException w:name="Colorful Shading Accent 6" w:uiPriority="71"/>
-    <w:lsdException w:name="Colorful List Accent 6" w:uiPriority="72"/>
-    <w:lsdException w:name="Colorful Grid Accent 6" w:uiPriority="73"/>
-    <w:lsdException w:name="Subtle Emphasis" w:uiPriority="19" w:qFormat="1"/>
-    <w:lsdException w:name="Intense Emphasis" w:uiPriority="21" w:qFormat="1"/>
-    <w:lsdException w:name="Subtle Reference" w:uiPriority="31" w:qFormat="1"/>
-    <w:lsdException w:name="Intense Reference" w:uiPriority="32" w:qFormat="1"/>
-    <w:lsdException w:name="Book Title" w:uiPriority="33" w:qFormat="1"/>
-    <w:lsdException w:name="Bibliography" w:semiHidden="1" w:uiPriority="37" w:unhideWhenUsed="1"/>
-    <w:lsdException w:name="TOC Heading" w:semiHidden="1" w:uiPriority="39" w:unhideWhenUsed="1" w:qFormat="1"/>
-    <w:lsdException w:name="Plain Table 1" w:uiPriority="41"/>
-    <w:lsdException w:name="Plain Table 2" w:uiPriority="42"/>
-    <w:lsdException w:name="Plain Table 3" w:uiPriority="43"/>
-    <w:lsdException w:name="Plain Table 4" w:uiPriority="44"/>
-    <w:lsdException w:name="Plain Table 5" w:uiPriority="45"/>
-    <w:lsdException w:name="Grid Table Light" w:uiPriority="40"/>
-    <w:lsdException w:name="Grid Table 1 Light" w:uiPriority="46"/>
-    <w:lsdException w:name="Grid Table 2" w:uiPriority="47"/>
-    <w:lsdException w:name="Grid Table 3" w:uiPriority="48"/>
-    <w:lsdException w:name="Grid Table 4" w:uiPriority="49"/>
-    <w:lsdException w:name="Grid Table 5 Dark" w:uiPriority="50"/>
-    <w:lsdException w:name="Grid Table 6 Colorful" w:uiPriority="51"/>
-    <w:lsdException w:name="Grid Table 7 Colorful" w:uiPriority="52"/>
-    <w:lsdException w:name="Grid Table 1 Light Accent 1" w:uiPriority="46"/>
-    <w:lsdException w:name="Grid Table 2 Accent 1" w:uiPriority="47"/>
-    <w:lsdException w:name="Grid Table 3 Accent 1" w:uiPriority="48"/>
-    <w:lsdException w:name="Grid Table 4 Accent 1" w:uiPriority="49"/>
-    <w:lsdException w:name="Grid Table 5 Dark Accent 1" w:uiPriority="50"/>
-    <w:lsdException w:name="Grid Table 6 Colorful Accent 1" w:uiPriority="51"/>
-    <w:lsdException w:name="Grid Table 7 Colorful Accent 1" w:uiPriority="52"/>
-    <w:lsdException w:name="Grid Table 1 Light Accent 2" w:uiPriority="46"/>
-    <w:lsdException w:name="Grid Table 2 Accent 2" w:uiPriority="47"/>
-    <w:lsdException w:name="Grid Table 3 Accent 2" w:uiPriority="48"/>
-    <w:lsdException w:name="Grid Table 4 Accent 2" w:uiPriority="49"/>
-    <w:lsdException w:name="Grid Table 5 Dark Accent 2" w:uiPriority="50"/>
-    <w:lsdException w:name="Grid Table 6 Colorful Accent 2" w:uiPriority="51"/>
-    <w:lsdException w:name="Grid Table 7 Colorful Accent 2" w:uiPriority="52"/>
-    <w:lsdException w:name="Grid Table 1 Light Accent 3" w:uiPriority="46"/>
-    <w:lsdException w:name="Grid Table 2 Accent 3" w:uiPriority="47"/>
-    <w:lsdException w:name="Grid Table 3 Accent 3" w:uiPriority="48"/>
-    <w:lsdException w:name="Grid Table 4 Accent 3" w:uiPriority="49"/>
-    <w:lsdException w:name="Grid Table 5 Dark Accent 3" w:uiPriority="50"/>
-    <w:lsdException w:name="Grid Table 6 Colorful Accent 3" w:uiPriority="51"/>
-    <w:lsdException w:name="Grid Table 7 Colorful Accent 3" w:uiPriority="52"/>
-    <w:lsdException w:name="Grid Table 1 Light Accent 4" w:uiPriority="46"/>
-    <w:lsdException w:name="Grid Table 2 Accent 4" w:uiPriority="47"/>
-    <w:lsdException w:name="Grid Table 3 Accent 4" w:uiPriority="48"/>
-    <w:lsdException w:name="Grid Table 4 Accent 4" w:uiPriority="49"/>
-    <w:lsdException w:name="Grid Table 5 Dark Accent 4" w:uiPriority="50"/>
-    <w:lsdException w:name="Grid Table 6 Colorful Accent 4" w:uiPriority="51"/>
-    <w:lsdException w:name="Grid Table 7 Colorful Accent 4" w:uiPriority="52"/>
-    <w:lsdException w:name="Grid Table 1 Light Accent 5" w:uiPriority="46"/>
-    <w:lsdException w:name="Grid Table 2 Accent 5" w:uiPriority="47"/>
-    <w:lsdException w:name="Grid Table 3 Accent 5" w:uiPriority="48"/>
-    <w:lsdException w:name="Grid Table 4 Accent 5" w:uiPriority="49"/>
-    <w:lsdException w:name="Grid Table 5 Dark Accent 5" w:uiPriority="50"/>
-    <w:lsdException w:name="Grid Table 6 Colorful Accent 5" w:uiPriority="51"/>
-    <w:lsdException w:name="Grid Table 7 Colorful Accent 5" w:uiPriority="52"/>
-    <w:lsdException w:name="Grid Table 1 Light Accent 6" w:uiPriority="46"/>
-    <w:lsdException w:name="Grid Table 2 Accent 6" w:uiPriority="47"/>
-    <w:lsdException w:name="Grid Table 3 Accent 6" w:uiPriority="48"/>
-    <w:lsdException w:name="Grid Table 4 Accent 6" w:uiPriority="49"/>
-    <w:lsdException w:name="Grid Table 5 Dark Accent 6" w:uiPriority="50"/>
-    <w:lsdException w:name="Grid Table 6 Colorful Accent 6" w:uiPriority="51"/>
-    <w:lsdException w:name="Grid Table 7 Colorful Accent 6" w:uiPriority="52"/>
-    <w:lsdException w:name="List Table 1 Light" w:uiPriority="46"/>
-    <w:lsdException w:name="List Table 2" w:uiPriority="47"/>
-    <w:lsdException w:name="List Table 3" w:uiPriority="48"/>
-    <w:lsdException w:name="List Table 4" w:uiPriority="49"/>
-    <w:lsdException w:name="List Table 5 Dark" w:uiPriority="50"/>
-    <w:lsdException w:name="List Table 6 Colorful" w:uiPriority="51"/>
-    <w:lsdException w:name="List Table 7 Colorful" w:uiPriority="52"/>
-    <w:lsdException w:name="List Table 1 Light Accent 1" w:uiPriority="46"/>
-    <w:lsdException w:name="List Table 2 Accent 1" w:uiPriority="47"/>
-    <w:lsdException w:name="List Table 3 Accent 1" w:uiPriority="48"/>
-    <w:lsdException w:name="List Table 4 Accent 1" w:uiPriority="49"/>
-    <w:lsdException w:name="List Table 5 Dark Accent 1" w:uiPriority="50"/>
-    <w:lsdException w:name="List Table 6 Colorful Accent 1" w:uiPriority="51"/>
-    <w:lsdException w:name="List Table 7 Colorful Accent 1" w:uiPriority="52"/>
-    <w:lsdException w:name="List Table 1 Light Accent 2" w:uiPriority="46"/>
-    <w:lsdException w:name="List Table 2 Accent 2" w:uiPriority="47"/>
-    <w:lsdException w:name="List Table 3 Accent 2" w:uiPriority="48"/>
-    <w:lsdException w:name="List Table 4 Accent 2" w:uiPriority="49"/>
-    <w:lsdException w:name="List Table 5 Dark Accent 2" w:uiPriority="50"/>
-    <w:lsdException w:name="List Table 6 Colorful Accent 2" w:uiPriority="51"/>
-    <w:lsdException w:name="List Table 7 Colorful Accent 2" w:uiPriority="52"/>
-    <w:lsdException w:name="List Table 1 Light Accent 3" w:uiPriority="46"/>
-    <w:lsdException w:name="List Table 2 Accent 3" w:uiPriority="47"/>
-    <w:lsdException w:name="List Table 3 Accent 3" w:uiPriority="48"/>
-    <w:lsdException w:name="List Table 4 Accent 3" w:uiPriority="49"/>
-    <w:lsdException w:name="List Table 5 Dark Accent 3" w:uiPriority="50"/>
-    <w:lsdException w:name="List Table 6 Colorful Accent 3" w:uiPriority="51"/>
-    <w:lsdException w:name="List Table 7 Colorful Accent 3" w:uiPriority="52"/>
-    <w:lsdException w:name="List Table 1 Light Accent 4" w:uiPriority="46"/>
-    <w:lsdException w:name="List Table 2 Accent 4" w:uiPriority="47"/>
-    <w:lsdException w:name="List Table 3 Accent 4" w:uiPriority="48"/>
-    <w:lsdException w:name="List Table 4 Accent 4" w:uiPriority="49"/>
-    <w:lsdException w:name="List Table 5 Dark Accent 4" w:uiPriority="50"/>
-    <w:lsdException w:name="List Table 6 Colorful Accent 4" w:uiPriority="51"/>
-    <w:lsdException w:name="List Table 7 Colorful Accent 4" w:uiPriority="52"/>
-    <w:lsdException w:name="List Table 1 Light Accent 5" w:uiPriority="46"/>
-    <w:lsdException w:name="List Table 2 Accent 5" w:uiPriority="47"/>
-    <w:lsdException w:name="List Table 3 Accent 5" w:uiPriority="48"/>
-    <w:lsdException w:name="List Table 4 Accent 5" w:uiPriority="49"/>
-    <w:lsdException w:name="List Table 5 Dark Accent 5" w:uiPriority="50"/>
-    <w:lsdException w:name="List Table 6 Colorful Accent 5" w:uiPriority="51"/>
-    <w:lsdException w:name="List Table 7 Colorful Accent 5" w:uiPriority="52"/>
-    <w:lsdException w:name="List Table 1 Light Accent 6" w:uiPriority="46"/>
-    <w:lsdException w:name="List Table 2 Accent 6" w:uiPriority="47"/>
-    <w:lsdException w:name="List Table 3 Accent 6" w:uiPriority="48"/>
-    <w:lsdException w:name="List Table 4 Accent 6" w:uiPriority="49"/>
-    <w:lsdException w:name="List Table 5 Dark Accent 6" w:uiPriority="50"/>
-    <w:lsdException w:name="List Table 6 Colorful Accent 6" w:uiPriority="51"/>
-    <w:lsdException w:name="List Table 7 Colorful Accent 6" w:uiPriority="52"/>
-    <w:lsdException w:name="Mention" w:semiHidden="1" w:unhideWhenUsed="1"/>
+  <w:latentStyles w:defLockedState="0" w:defUIPriority="99" w:defSemiHidden="1" w:defUnhideWhenUsed="1" w:defQFormat="0" w:count="276">
+    <w:lsdException w:name="Normal" w:semiHidden="0" w:uiPriority="0" w:unhideWhenUsed="0" w:qFormat="1"/>
+    <w:lsdException w:name="heading 1" w:semiHidden="0" w:uiPriority="9" w:unhideWhenUsed="0" w:qFormat="1"/>
+    <w:lsdException w:name="heading 2" w:uiPriority="9" w:qFormat="1"/>
+    <w:lsdException w:name="heading 3" w:uiPriority="9" w:qFormat="1"/>
+    <w:lsdException w:name="heading 4" w:uiPriority="9" w:qFormat="1"/>
+    <w:lsdException w:name="heading 5" w:uiPriority="9" w:qFormat="1"/>
+    <w:lsdException w:name="heading 6" w:uiPriority="9" w:qFormat="1"/>
+    <w:lsdException w:name="heading 7" w:uiPriority="9" w:qFormat="1"/>
+    <w:lsdException w:name="heading 8" w:uiPriority="9" w:qFormat="1"/>
+    <w:lsdException w:name="heading 9" w:uiPriority="9" w:qFormat="1"/>
+    <w:lsdException w:name="toc 1" w:uiPriority="39"/>
+    <w:lsdException w:name="toc 2" w:uiPriority="39"/>
+    <w:lsdException w:name="toc 3" w:uiPriority="39"/>
+    <w:lsdException w:name="toc 4" w:uiPriority="39"/>
+    <w:lsdException w:name="toc 5" w:uiPriority="39"/>
+    <w:lsdException w:name="toc 6" w:uiPriority="39"/>
+    <w:lsdException w:name="toc 7" w:uiPriority="39"/>
+    <w:lsdException w:name="toc 8" w:uiPriority="39"/>
+    <w:lsdException w:name="toc 9" w:uiPriority="39"/>
+    <w:lsdException w:name="caption" w:uiPriority="35" w:qFormat="1"/>
+    <w:lsdException w:name="Title" w:semiHidden="0" w:uiPriority="10" w:unhideWhenUsed="0" w:qFormat="1"/>
+    <w:lsdException w:name="Default Paragraph Font" w:uiPriority="1"/>
+    <w:lsdException w:name="Subtitle" w:semiHidden="0" w:uiPriority="11" w:unhideWhenUsed="0" w:qFormat="1"/>
+    <w:lsdException w:name="Strong" w:semiHidden="0" w:uiPriority="22" w:unhideWhenUsed="0" w:qFormat="1"/>
+    <w:lsdException w:name="Emphasis" w:semiHidden="0" w:uiPriority="20" w:unhideWhenUsed="0" w:qFormat="1"/>
+    <w:lsdException w:name="Table Grid" w:semiHidden="0" w:uiPriority="59" w:unhideWhenUsed="0"/>
+    <w:lsdException w:name="Placeholder Text" w:unhideWhenUsed="0"/>
+    <w:lsdException w:name="No Spacing" w:semiHidden="0" w:uiPriority="1" w:unhideWhenUsed="0" w:qFormat="1"/>
+    <w:lsdException w:name="Light Shading" w:semiHidden="0" w:uiPriority="60" w:unhideWhenUsed="0"/>
+    <w:lsdException w:name="Light List" w:semiHidden="0" w:uiPriority="61" w:unhideWhenUsed="0"/>
+    <w:lsdException w:name="Light Grid" w:semiHidden="0" w:uiPriority="62" w:unhideWhenUsed="0"/>
+    <w:lsdException w:name="Medium Shading 1" w:semiHidden="0" w:uiPriority="63" w:unhideWhenUsed="0"/>
+    <w:lsdException w:name="Medium Shading 2" w:semiHidden="0" w:uiPriority="64" w:unhideWhenUsed="0"/>
+    <w:lsdException w:name="Medium List 1" w:semiHidden="0" w:uiPriority="65" w:unhideWhenUsed="0"/>
+    <w:lsdException w:name="Medium List 2" w:semiHidden="0" w:uiPriority="66" w:unhideWhenUsed="0"/>
+    <w:lsdException w:name="Medium Grid 1" w:semiHidden="0" w:uiPriority="67" w:unhideWhenUsed="0"/>
+    <w:lsdException w:name="Medium Grid 2" w:semiHidden="0" w:uiPriority="68" w:unhideWhenUsed="0"/>
+    <w:lsdException w:name="Medium Grid 3" w:semiHidden="0" w:uiPriority="69" w:unhideWhenUsed="0"/>
+    <w:lsdException w:name="Dark List" w:semiHidden="0" w:uiPriority="70" w:unhideWhenUsed="0"/>
+    <w:lsdException w:name="Colorful Shading" w:semiHidden="0" w:uiPriority="71" w:unhideWhenUsed="0"/>
+    <w:lsdException w:name="Colorful List" w:semiHidden="0" w:uiPriority="72" w:unhideWhenUsed="0"/>
+    <w:lsdException w:name="Colorful Grid" w:semiHidden="0" w:uiPriority="73" w:unhideWhenUsed="0"/>
+    <w:lsdException w:name="Light Shading Accent 1" w:semiHidden="0" w:uiPriority="60" w:unhideWhenUsed="0"/>
+    <w:lsdException w:name="Light List Accent 1" w:semiHidden="0" w:uiPriority="61" w:unhideWhenUsed="0"/>
+    <w:lsdException w:name="Light Grid Accent 1" w:semiHidden="0" w:uiPriority="62" w:unhideWhenUsed="0"/>
+    <w:lsdException w:name="Medium Shading 1 Accent 1" w:semiHidden="0" w:uiPriority="63" w:unhideWhenUsed="0"/>
+    <w:lsdException w:name="Medium Shading 2 Accent 1" w:semiHidden="0" w:uiPriority="64" w:unhideWhenUsed="0"/>
+    <w:lsdException w:name="Medium List 1 Accent 1" w:semiHidden="0" w:uiPriority="65" w:unhideWhenUsed="0"/>
+    <w:lsdException w:name="Revision" w:unhideWhenUsed="0"/>
+    <w:lsdException w:name="List Paragraph" w:semiHidden="0" w:uiPriority="34" w:unhideWhenUsed="0" w:qFormat="1"/>
+    <w:lsdException w:name="Quote" w:semiHidden="0" w:uiPriority="29" w:unhideWhenUsed="0" w:qFormat="1"/>
+    <w:lsdException w:name="Intense Quote" w:semiHidden="0" w:uiPriority="30" w:unhideWhenUsed="0" w:qFormat="1"/>
+    <w:lsdException w:name="Medium List 2 Accent 1" w:semiHidden="0" w:uiPriority="66" w:unhideWhenUsed="0"/>
+    <w:lsdException w:name="Medium Grid 1 Accent 1" w:semiHidden="0" w:uiPriority="67" w:unhideWhenUsed="0"/>
+    <w:lsdException w:name="Medium Grid 2 Accent 1" w:semiHidden="0" w:uiPriority="68" w:unhideWhenUsed="0"/>
+    <w:lsdException w:name="Medium Grid 3 Accent 1" w:semiHidden="0" w:uiPriority="69" w:unhideWhenUsed="0"/>
+    <w:lsdException w:name="Dark List Accent 1" w:semiHidden="0" w:uiPriority="70" w:unhideWhenUsed="0"/>
+    <w:lsdException w:name="Colorful Shading Accent 1" w:semiHidden="0" w:uiPriority="71" w:unhideWhenUsed="0"/>
+    <w:lsdException w:name="Colorful List Accent 1" w:semiHidden="0" w:uiPriority="72" w:unhideWhenUsed="0"/>
+    <w:lsdException w:name="Colorful Grid Accent 1" w:semiHidden="0" w:uiPriority="73" w:unhideWhenUsed="0"/>
+    <w:lsdException w:name="Light Shading Accent 2" w:semiHidden="0" w:uiPriority="60" w:unhideWhenUsed="0"/>
+    <w:lsdException w:name="Light List Accent 2" w:semiHidden="0" w:uiPriority="61" w:unhideWhenUsed="0"/>
+    <w:lsdException w:name="Light Grid Accent 2" w:semiHidden="0" w:uiPriority="62" w:unhideWhenUsed="0"/>
+    <w:lsdException w:name="Medium Shading 1 Accent 2" w:semiHidden="0" w:uiPriority="63" w:unhideWhenUsed="0"/>
+    <w:lsdException w:name="Medium Shading 2 Accent 2" w:semiHidden="0" w:uiPriority="64" w:unhideWhenUsed="0"/>
+    <w:lsdException w:name="Medium List 1 Accent 2" w:semiHidden="0" w:uiPriority="65" w:unhideWhenUsed="0"/>
+    <w:lsdException w:name="Medium List 2 Accent 2" w:semiHidden="0" w:uiPriority="66" w:unhideWhenUsed="0"/>
+    <w:lsdException w:name="Medium Grid 1 Accent 2" w:semiHidden="0" w:uiPriority="67" w:unhideWhenUsed="0"/>
+    <w:lsdException w:name="Medium Grid 2 Accent 2" w:semiHidden="0" w:uiPriority="68" w:unhideWhenUsed="0"/>
+    <w:lsdException w:name="Medium Grid 3 Accent 2" w:semiHidden="0" w:uiPriority="69" w:unhideWhenUsed="0"/>
+    <w:lsdException w:name="Dark List Accent 2" w:semiHidden="0" w:uiPriority="70" w:unhideWhenUsed="0"/>
+    <w:lsdException w:name="Colorful Shading Accent 2" w:semiHidden="0" w:uiPriority="71" w:unhideWhenUsed="0"/>
+    <w:lsdException w:name="Colorful List Accent 2" w:semiHidden="0" w:uiPriority="72" w:unhideWhenUsed="0"/>
+    <w:lsdException w:name="Colorful Grid Accent 2" w:semiHidden="0" w:uiPriority="73" w:unhideWhenUsed="0"/>
+    <w:lsdException w:name="Light Shading Accent 3" w:semiHidden="0" w:uiPriority="60" w:unhideWhenUsed="0"/>
+    <w:lsdException w:name="Light List Accent 3" w:semiHidden="0" w:uiPriority="61" w:unhideWhenUsed="0"/>
+    <w:lsdException w:name="Light Grid Accent 3" w:semiHidden="0" w:uiPriority="62" w:unhideWhenUsed="0"/>
+    <w:lsdException w:name="Medium Shading 1 Accent 3" w:semiHidden="0" w:uiPriority="63" w:unhideWhenUsed="0"/>
+    <w:lsdException w:name="Medium Shading 2 Accent 3" w:semiHidden="0" w:uiPriority="64" w:unhideWhenUsed="0"/>
+    <w:lsdException w:name="Medium List 1 Accent 3" w:semiHidden="0" w:uiPriority="65" w:unhideWhenUsed="0"/>
+    <w:lsdException w:name="Medium List 2 Accent 3" w:semiHidden="0" w:uiPriority="66" w:unhideWhenUsed="0"/>
+    <w:lsdException w:name="Medium Grid 1 Accent 3" w:semiHidden="0" w:uiPriority="67" w:unhideWhenUsed="0"/>
+    <w:lsdException w:name="Medium Grid 2 Accent 3" w:semiHidden="0" w:uiPriority="68" w:unhideWhenUsed="0"/>
+    <w:lsdException w:name="Medium Grid 3 Accent 3" w:semiHidden="0" w:uiPriority="69" w:unhideWhenUsed="0"/>
+    <w:lsdException w:name="Dark List Accent 3" w:semiHidden="0" w:uiPriority="70" w:unhideWhenUsed="0"/>
+    <w:lsdException w:name="Colorful Shading Accent 3" w:semiHidden="0" w:uiPriority="71" w:unhideWhenUsed="0"/>
+    <w:lsdException w:name="Colorful List Accent 3" w:semiHidden="0" w:uiPriority="72" w:unhideWhenUsed="0"/>
+    <w:lsdException w:name="Colorful Grid Accent 3" w:semiHidden="0" w:uiPriority="73" w:unhideWhenUsed="0"/>
+    <w:lsdException w:name="Light Shading Accent 4" w:semiHidden="0" w:uiPriority="60" w:unhideWhenUsed="0"/>
+    <w:lsdException w:name="Light List Accent 4" w:semiHidden="0" w:uiPriority="61" w:unhideWhenUsed="0"/>
+    <w:lsdException w:name="Light Grid Accent 4" w:semiHidden="0" w:uiPriority="62" w:unhideWhenUsed="0"/>
+    <w:lsdException w:name="Medium Shading 1 Accent 4" w:semiHidden="0" w:uiPriority="63" w:unhideWhenUsed="0"/>
+    <w:lsdException w:name="Medium Shading 2 Accent 4" w:semiHidden="0" w:uiPriority="64" w:unhideWhenUsed="0"/>
+    <w:lsdException w:name="Medium List 1 Accent 4" w:semiHidden="0" w:uiPriority="65" w:unhideWhenUsed="0"/>
+    <w:lsdException w:name="Medium List 2 Accent 4" w:semiHidden="0" w:uiPriority="66" w:unhideWhenUsed="0"/>
+    <w:lsdException w:name="Medium Grid 1 Accent 4" w:semiHidden="0" w:uiPriority="67" w:unhideWhenUsed="0"/>
+    <w:lsdException w:name="Medium Grid 2 Accent 4" w:semiHidden="0" w:uiPriority="68" w:unhideWhenUsed="0"/>
+    <w:lsdException w:name="Medium Grid 3 Accent 4" w:semiHidden="0" w:uiPriority="69" w:unhideWhenUsed="0"/>
+    <w:lsdException w:name="Dark List Accent 4" w:semiHidden="0" w:uiPriority="70" w:unhideWhenUsed="0"/>
+    <w:lsdException w:name="Colorful Shading Accent 4" w:semiHidden="0" w:uiPriority="71" w:unhideWhenUsed="0"/>
+    <w:lsdException w:name="Colorful List Accent 4" w:semiHidden="0" w:uiPriority="72" w:unhideWhenUsed="0"/>
+    <w:lsdException w:name="Colorful Grid Accent 4" w:semiHidden="0" w:uiPriority="73" w:unhideWhenUsed="0"/>
+    <w:lsdException w:name="Light Shading Accent 5" w:semiHidden="0" w:uiPriority="60" w:unhideWhenUsed="0"/>
+    <w:lsdException w:name="Light List Accent 5" w:semiHidden="0" w:uiPriority="61" w:unhideWhenUsed="0"/>
+    <w:lsdException w:name="Light Grid Accent 5" w:semiHidden="0" w:uiPriority="62" w:unhideWhenUsed="0"/>
+    <w:lsdException w:name="Medium Shading 1 Accent 5" w:semiHidden="0" w:uiPriority="63" w:unhideWhenUsed="0"/>
+    <w:lsdException w:name="Medium Shading 2 Accent 5" w:semiHidden="0" w:uiPriority="64" w:unhideWhenUsed="0"/>
+    <w:lsdException w:name="Medium List 1 Accent 5" w:semiHidden="0" w:uiPriority="65" w:unhideWhenUsed="0"/>
+    <w:lsdException w:name="Medium List 2 Accent 5" w:semiHidden="0" w:uiPriority="66" w:unhideWhenUsed="0"/>
+    <w:lsdException w:name="Medium Grid 1 Accent 5" w:semiHidden="0" w:uiPriority="67" w:unhideWhenUsed="0"/>
+    <w:lsdException w:name="Medium Grid 2 Accent 5" w:semiHidden="0" w:uiPriority="68" w:unhideWhenUsed="0"/>
+    <w:lsdException w:name="Medium Grid 3 Accent 5" w:semiHidden="0" w:uiPriority="69" w:unhideWhenUsed="0"/>
+    <w:lsdException w:name="Dark List Accent 5" w:semiHidden="0" w:uiPriority="70" w:unhideWhenUsed="0"/>
+    <w:lsdException w:name="Colorful Shading Accent 5" w:semiHidden="0" w:uiPriority="71" w:unhideWhenUsed="0"/>
+    <w:lsdException w:name="Colorful List Accent 5" w:semiHidden="0" w:uiPriority="72" w:unhideWhenUsed="0"/>
+    <w:lsdException w:name="Colorful Grid Accent 5" w:semiHidden="0" w:uiPriority="73" w:unhideWhenUsed="0"/>
+    <w:lsdException w:name="Light Shading Accent 6" w:semiHidden="0" w:uiPriority="60" w:unhideWhenUsed="0"/>
+    <w:lsdException w:name="Light List Accent 6" w:semiHidden="0" w:uiPriority="61" w:unhideWhenUsed="0"/>
+    <w:lsdException w:name="Light Grid Accent 6" w:semiHidden="0" w:uiPriority="62" w:unhideWhenUsed="0"/>
+    <w:lsdException w:name="Medium Shading 1 Accent 6" w:semiHidden="0" w:uiPriority="63" w:unhideWhenUsed="0"/>
+    <w:lsdException w:name="Medium Shading 2 Accent 6" w:semiHidden="0" w:uiPriority="64" w:unhideWhenUsed="0"/>
+    <w:lsdException w:name="Medium List 1 Accent 6" w:semiHidden="0" w:uiPriority="65" w:unhideWhenUsed="0"/>
+    <w:lsdException w:name="Medium List 2 Accent 6" w:semiHidden="0" w:uiPriority="66" w:unhideWhenUsed="0"/>
+    <w:lsdException w:name="Medium Grid 1 Accent 6" w:semiHidden="0" w:uiPriority="67" w:unhideWhenUsed="0"/>
+    <w:lsdException w:name="Medium Grid 2 Accent 6" w:semiHidden="0" w:uiPriority="68" w:unhideWhenUsed="0"/>
+    <w:lsdException w:name="Medium Grid 3 Accent 6" w:semiHidden="0" w:uiPriority="69" w:unhideWhenUsed="0"/>
+    <w:lsdException w:name="Dark List Accent 6" w:semiHidden="0" w:uiPriority="70" w:unhideWhenUsed="0"/>
+    <w:lsdException w:name="Colorful Shading Accent 6" w:semiHidden="0" w:uiPriority="71" w:unhideWhenUsed="0"/>
+    <w:lsdException w:name="Colorful List Accent 6" w:semiHidden="0" w:uiPriority="72" w:unhideWhenUsed="0"/>
+    <w:lsdException w:name="Colorful Grid Accent 6" w:semiHidden="0" w:uiPriority="73" w:unhideWhenUsed="0"/>
+    <w:lsdException w:name="Subtle Emphasis" w:semiHidden="0" w:uiPriority="19" w:unhideWhenUsed="0" w:qFormat="1"/>
+    <w:lsdException w:name="Intense Emphasis" w:semiHidden="0" w:uiPriority="21" w:unhideWhenUsed="0" w:qFormat="1"/>
+    <w:lsdException w:name="Subtle Reference" w:semiHidden="0" w:uiPriority="31" w:unhideWhenUsed="0" w:qFormat="1"/>
+    <w:lsdException w:name="Intense Reference" w:semiHidden="0" w:uiPriority="32" w:unhideWhenUsed="0" w:qFormat="1"/>
+    <w:lsdException w:name="Book Title" w:semiHidden="0" w:uiPriority="33" w:unhideWhenUsed="0" w:qFormat="1"/>
+    <w:lsdException w:name="Bibliography" w:uiPriority="37"/>
+    <w:lsdException w:name="TOC Heading" w:uiPriority="39" w:qFormat="1"/>
+  </w:latentStyles>
+  <w:style w:type="paragraph" w:default="1" w:styleId="Normal">
+    <w:name w:val="Normal"/>
+    <w:qFormat/>
+  </w:style>
+  <w:style w:type="paragraph" w:styleId="Heading1">
+    <w:name w:val="heading 1"/>
+    <w:basedOn w:val="Normal"/>
+    <w:next w:val="Normal"/>
+    <w:link w:val="Heading1Char"/>
+    <w:uiPriority w:val="9"/>
+    <w:qFormat/>
+    <w:rsid w:val="00472815"/>
+    <w:pPr>
+      <w:keepNext/>
+      <w:keepLines/>
+      <w:spacing w:before="480"/>
+      <w:outlineLvl w:val="0"/>
+    </w:pPr>
+    <w:rPr>
+      <w:rFonts w:asciiTheme="majorHAnsi" w:eastAsiaTheme="majorEastAsia" w:hAnsiTheme="majorHAnsi" w:cstheme="majorBidi"/>
+      <w:b/>
+      <w:bCs/>
+      <w:color w:val="345A8A" w:themeColor="accent1" w:themeShade="B5"/>
+      <w:sz w:val="32"/>
+      <w:szCs w:val="32"/>
+    </w:rPr>
+  </w:style>
+  <w:style w:type="paragraph" w:styleId="Heading2">
+    <w:name w:val="heading 2"/>
+    <w:basedOn w:val="Normal"/>
+    <w:next w:val="Normal"/>
+    <w:link w:val="Heading2Char"/>
+    <w:uiPriority w:val="9"/>
+    <w:unhideWhenUsed/>
+    <w:qFormat/>
+    <w:rsid w:val="004F0388"/>
+    <w:pPr>
+      <w:keepNext/>
+      <w:keepLines/>
+      <w:spacing w:before="200"/>
+      <w:outlineLvl w:val="1"/>
+    </w:pPr>
+    <w:rPr>
+      <w:rFonts w:asciiTheme="majorHAnsi" w:eastAsiaTheme="majorEastAsia" w:hAnsiTheme="majorHAnsi" w:cstheme="majorBidi"/>
+      <w:b/>
+      <w:bCs/>
+      <w:color w:val="4F81BD" w:themeColor="accent1"/>
+      <w:sz w:val="26"/>
+      <w:szCs w:val="26"/>
+    </w:rPr>
+  </w:style>
+  <w:style w:type="character" w:default="1" w:styleId="DefaultParagraphFont">
+    <w:name w:val="Default Paragraph Font"/>
+    <w:uiPriority w:val="1"/>
+    <w:semiHidden/>
+    <w:unhideWhenUsed/>
+  </w:style>
+  <w:style w:type="table" w:default="1" w:styleId="TableNormal">
+    <w:name w:val="Normal Table"/>
+    <w:uiPriority w:val="99"/>
+    <w:semiHidden/>
+    <w:unhideWhenUsed/>
+    <w:tblPr>
+      <w:tblInd w:w="0" w:type="dxa"/>
+      <w:tblCellMar>
+        <w:top w:w="0" w:type="dxa"/>
+        <w:left w:w="108" w:type="dxa"/>
+        <w:bottom w:w="0" w:type="dxa"/>
+        <w:right w:w="108" w:type="dxa"/>
+      </w:tblCellMar>
+    </w:tblPr>
+  </w:style>
+  <w:style w:type="numbering" w:default="1" w:styleId="NoList">
+    <w:name w:val="No List"/>
+    <w:uiPriority w:val="99"/>
+    <w:semiHidden/>
+    <w:unhideWhenUsed/>
+  </w:style>
+  <w:style w:type="character" w:customStyle="1" w:styleId="apple-tab-span">
+    <w:name w:val="apple-tab-span"/>
+    <w:basedOn w:val="DefaultParagraphFont"/>
+    <w:rsid w:val="00472815"/>
+  </w:style>
+  <w:style w:type="character" w:customStyle="1" w:styleId="Heading1Char">
+    <w:name w:val="Heading 1 Char"/>
+    <w:basedOn w:val="DefaultParagraphFont"/>
+    <w:link w:val="Heading1"/>
+    <w:uiPriority w:val="9"/>
+    <w:rsid w:val="00472815"/>
+    <w:rPr>
+      <w:rFonts w:asciiTheme="majorHAnsi" w:eastAsiaTheme="majorEastAsia" w:hAnsiTheme="majorHAnsi" w:cstheme="majorBidi"/>
+      <w:b/>
+      <w:bCs/>
+      <w:color w:val="345A8A" w:themeColor="accent1" w:themeShade="B5"/>
+      <w:sz w:val="32"/>
+      <w:szCs w:val="32"/>
+    </w:rPr>
+  </w:style>
+  <w:style w:type="character" w:customStyle="1" w:styleId="Heading2Char">
+    <w:name w:val="Heading 2 Char"/>
+    <w:basedOn w:val="DefaultParagraphFont"/>
+    <w:link w:val="Heading2"/>
+    <w:uiPriority w:val="9"/>
+    <w:rsid w:val="004F0388"/>
+    <w:rPr>
+      <w:rFonts w:asciiTheme="majorHAnsi" w:eastAsiaTheme="majorEastAsia" w:hAnsiTheme="majorHAnsi" w:cstheme="majorBidi"/>
+      <w:b/>
+      <w:bCs/>
+      <w:color w:val="4F81BD" w:themeColor="accent1"/>
+      <w:sz w:val="26"/>
+      <w:szCs w:val="26"/>
+    </w:rPr>
+  </w:style>
+  <w:style w:type="paragraph" w:styleId="BalloonText">
+    <w:name w:val="Balloon Text"/>
+    <w:basedOn w:val="Normal"/>
+    <w:link w:val="BalloonTextChar"/>
+    <w:uiPriority w:val="99"/>
+    <w:semiHidden/>
+    <w:unhideWhenUsed/>
+    <w:rsid w:val="00E52D26"/>
+    <w:rPr>
+      <w:rFonts w:ascii="Times New Roman" w:hAnsi="Times New Roman" w:cs="Times New Roman"/>
+      <w:sz w:val="18"/>
+      <w:szCs w:val="18"/>
+    </w:rPr>
+  </w:style>
+  <w:style w:type="character" w:customStyle="1" w:styleId="BalloonTextChar">
+    <w:name w:val="Balloon Text Char"/>
+    <w:basedOn w:val="DefaultParagraphFont"/>
+    <w:link w:val="BalloonText"/>
+    <w:uiPriority w:val="99"/>
+    <w:semiHidden/>
+    <w:rsid w:val="00E52D26"/>
+    <w:rPr>
+      <w:rFonts w:ascii="Times New Roman" w:hAnsi="Times New Roman" w:cs="Times New Roman"/>
+      <w:sz w:val="18"/>
+      <w:szCs w:val="18"/>
+    </w:rPr>
+  </w:style>
+  <w:style w:type="character" w:styleId="CommentReference">
+    <w:name w:val="annotation reference"/>
+    <w:basedOn w:val="DefaultParagraphFont"/>
+    <w:uiPriority w:val="99"/>
+    <w:semiHidden/>
+    <w:unhideWhenUsed/>
+    <w:rsid w:val="00655A47"/>
+    <w:rPr>
+      <w:sz w:val="18"/>
+      <w:szCs w:val="18"/>
+    </w:rPr>
+  </w:style>
+  <w:style w:type="paragraph" w:styleId="CommentText">
+    <w:name w:val="annotation text"/>
+    <w:basedOn w:val="Normal"/>
+    <w:link w:val="CommentTextChar"/>
+    <w:uiPriority w:val="99"/>
+    <w:semiHidden/>
+    <w:unhideWhenUsed/>
+    <w:rsid w:val="00655A47"/>
+  </w:style>
+  <w:style w:type="character" w:customStyle="1" w:styleId="CommentTextChar">
+    <w:name w:val="Comment Text Char"/>
+    <w:basedOn w:val="DefaultParagraphFont"/>
+    <w:link w:val="CommentText"/>
+    <w:uiPriority w:val="99"/>
+    <w:semiHidden/>
+    <w:rsid w:val="00655A47"/>
+  </w:style>
+  <w:style w:type="paragraph" w:styleId="CommentSubject">
+    <w:name w:val="annotation subject"/>
+    <w:basedOn w:val="CommentText"/>
+    <w:next w:val="CommentText"/>
+    <w:link w:val="CommentSubjectChar"/>
+    <w:uiPriority w:val="99"/>
+    <w:semiHidden/>
+    <w:unhideWhenUsed/>
+    <w:rsid w:val="00655A47"/>
+    <w:rPr>
+      <w:b/>
+      <w:bCs/>
+      <w:sz w:val="20"/>
+      <w:szCs w:val="20"/>
+    </w:rPr>
+  </w:style>
+  <w:style w:type="character" w:customStyle="1" w:styleId="CommentSubjectChar">
+    <w:name w:val="Comment Subject Char"/>
+    <w:basedOn w:val="CommentTextChar"/>
+    <w:link w:val="CommentSubject"/>
+    <w:uiPriority w:val="99"/>
+    <w:semiHidden/>
+    <w:rsid w:val="00655A47"/>
+    <w:rPr>
+      <w:b/>
+      <w:bCs/>
+      <w:sz w:val="20"/>
+      <w:szCs w:val="20"/>
+    </w:rPr>
+  </w:style>
+</w:styles>
+</file>
+
+<file path=word/stylesWithEffects.xml><?xml version="1.0" encoding="utf-8"?>
+<w:styles xmlns:wpc="http://schemas.microsoft.com/office/word/2010/wordprocessingCanvas" xmlns:mo="http://schemas.microsoft.com/office/mac/office/2008/main" xmlns:mc="http://schemas.openxmlformats.org/markup-compatibility/2006" xmlns:mv="urn:schemas-microsoft-com:mac:vml" xmlns:o="urn:schemas-microsoft-com:office:office" xmlns:r="http://schemas.openxmlformats.org/officeDocument/2006/relationships" xmlns:m="http://schemas.openxmlformats.org/officeDocument/2006/math" xmlns:v="urn:schemas-microsoft-com:vml" xmlns:wp14="http://schemas.microsoft.com/office/word/2010/wordprocessingDrawing" xmlns:wp="http://schemas.openxmlformats.org/drawingml/2006/wordprocessingDrawing" xmlns:w10="urn:schemas-microsoft-com:office:word" xmlns:w="http://schemas.openxmlformats.org/wordprocessingml/2006/main" xmlns:w14="http://schemas.microsoft.com/office/word/2010/wordml" xmlns:wpg="http://schemas.microsoft.com/office/word/2010/wordprocessingGroup" xmlns:wpi="http://schemas.microsoft.com/office/word/2010/wordprocessingInk" xmlns:wne="http://schemas.microsoft.com/office/word/2006/wordml" xmlns:wps="http://schemas.microsoft.com/office/word/2010/wordprocessingShape" mc:Ignorable="w14 wp14">
+  <w:docDefaults>
+    <w:rPrDefault>
+      <w:rPr>
+        <w:rFonts w:asciiTheme="minorHAnsi" w:eastAsiaTheme="minorEastAsia" w:hAnsiTheme="minorHAnsi" w:cstheme="minorBidi"/>
+        <w:sz w:val="24"/>
+        <w:szCs w:val="24"/>
+        <w:lang w:val="en-US" w:eastAsia="en-US" w:bidi="ar-SA"/>
+      </w:rPr>
+    </w:rPrDefault>
+    <w:pPrDefault/>
+  </w:docDefaults>
+  <w:latentStyles w:defLockedState="0" w:defUIPriority="99" w:defSemiHidden="1" w:defUnhideWhenUsed="1" w:defQFormat="0" w:count="276">
+    <w:lsdException w:name="Normal" w:semiHidden="0" w:uiPriority="0" w:unhideWhenUsed="0" w:qFormat="1"/>
+    <w:lsdException w:name="heading 1" w:semiHidden="0" w:uiPriority="9" w:unhideWhenUsed="0" w:qFormat="1"/>
+    <w:lsdException w:name="heading 2" w:uiPriority="9" w:qFormat="1"/>
+    <w:lsdException w:name="heading 3" w:uiPriority="9" w:qFormat="1"/>
+    <w:lsdException w:name="heading 4" w:uiPriority="9" w:qFormat="1"/>
+    <w:lsdException w:name="heading 5" w:uiPriority="9" w:qFormat="1"/>
+    <w:lsdException w:name="heading 6" w:uiPriority="9" w:qFormat="1"/>
+    <w:lsdException w:name="heading 7" w:uiPriority="9" w:qFormat="1"/>
+    <w:lsdException w:name="heading 8" w:uiPriority="9" w:qFormat="1"/>
+    <w:lsdException w:name="heading 9" w:uiPriority="9" w:qFormat="1"/>
+    <w:lsdException w:name="toc 1" w:uiPriority="39"/>
+    <w:lsdException w:name="toc 2" w:uiPriority="39"/>
+    <w:lsdException w:name="toc 3" w:uiPriority="39"/>
+    <w:lsdException w:name="toc 4" w:uiPriority="39"/>
+    <w:lsdException w:name="toc 5" w:uiPriority="39"/>
+    <w:lsdException w:name="toc 6" w:uiPriority="39"/>
+    <w:lsdException w:name="toc 7" w:uiPriority="39"/>
+    <w:lsdException w:name="toc 8" w:uiPriority="39"/>
+    <w:lsdException w:name="toc 9" w:uiPriority="39"/>
+    <w:lsdException w:name="caption" w:uiPriority="35" w:qFormat="1"/>
+    <w:lsdException w:name="Title" w:semiHidden="0" w:uiPriority="10" w:unhideWhenUsed="0" w:qFormat="1"/>
+    <w:lsdException w:name="Default Paragraph Font" w:uiPriority="1"/>
+    <w:lsdException w:name="Subtitle" w:semiHidden="0" w:uiPriority="11" w:unhideWhenUsed="0" w:qFormat="1"/>
+    <w:lsdException w:name="Strong" w:semiHidden="0" w:uiPriority="22" w:unhideWhenUsed="0" w:qFormat="1"/>
+    <w:lsdException w:name="Emphasis" w:semiHidden="0" w:uiPriority="20" w:unhideWhenUsed="0" w:qFormat="1"/>
+    <w:lsdException w:name="Table Grid" w:semiHidden="0" w:uiPriority="59" w:unhideWhenUsed="0"/>
+    <w:lsdException w:name="Placeholder Text" w:unhideWhenUsed="0"/>
+    <w:lsdException w:name="No Spacing" w:semiHidden="0" w:uiPriority="1" w:unhideWhenUsed="0" w:qFormat="1"/>
+    <w:lsdException w:name="Light Shading" w:semiHidden="0" w:uiPriority="60" w:unhideWhenUsed="0"/>
+    <w:lsdException w:name="Light List" w:semiHidden="0" w:uiPriority="61" w:unhideWhenUsed="0"/>
+    <w:lsdException w:name="Light Grid" w:semiHidden="0" w:uiPriority="62" w:unhideWhenUsed="0"/>
+    <w:lsdException w:name="Medium Shading 1" w:semiHidden="0" w:uiPriority="63" w:unhideWhenUsed="0"/>
+    <w:lsdException w:name="Medium Shading 2" w:semiHidden="0" w:uiPriority="64" w:unhideWhenUsed="0"/>
+    <w:lsdException w:name="Medium List 1" w:semiHidden="0" w:uiPriority="65" w:unhideWhenUsed="0"/>
+    <w:lsdException w:name="Medium List 2" w:semiHidden="0" w:uiPriority="66" w:unhideWhenUsed="0"/>
+    <w:lsdException w:name="Medium Grid 1" w:semiHidden="0" w:uiPriority="67" w:unhideWhenUsed="0"/>
+    <w:lsdException w:name="Medium Grid 2" w:semiHidden="0" w:uiPriority="68" w:unhideWhenUsed="0"/>
+    <w:lsdException w:name="Medium Grid 3" w:semiHidden="0" w:uiPriority="69" w:unhideWhenUsed="0"/>
+    <w:lsdException w:name="Dark List" w:semiHidden="0" w:uiPriority="70" w:unhideWhenUsed="0"/>
+    <w:lsdException w:name="Colorful Shading" w:semiHidden="0" w:uiPriority="71" w:unhideWhenUsed="0"/>
+    <w:lsdException w:name="Colorful List" w:semiHidden="0" w:uiPriority="72" w:unhideWhenUsed="0"/>
+    <w:lsdException w:name="Colorful Grid" w:semiHidden="0" w:uiPriority="73" w:unhideWhenUsed="0"/>
+    <w:lsdException w:name="Light Shading Accent 1" w:semiHidden="0" w:uiPriority="60" w:unhideWhenUsed="0"/>
+    <w:lsdException w:name="Light List Accent 1" w:semiHidden="0" w:uiPriority="61" w:unhideWhenUsed="0"/>
+    <w:lsdException w:name="Light Grid Accent 1" w:semiHidden="0" w:uiPriority="62" w:unhideWhenUsed="0"/>
+    <w:lsdException w:name="Medium Shading 1 Accent 1" w:semiHidden="0" w:uiPriority="63" w:unhideWhenUsed="0"/>
+    <w:lsdException w:name="Medium Shading 2 Accent 1" w:semiHidden="0" w:uiPriority="64" w:unhideWhenUsed="0"/>
+    <w:lsdException w:name="Medium List 1 Accent 1" w:semiHidden="0" w:uiPriority="65" w:unhideWhenUsed="0"/>
+    <w:lsdException w:name="Revision" w:unhideWhenUsed="0"/>
+    <w:lsdException w:name="List Paragraph" w:semiHidden="0" w:uiPriority="34" w:unhideWhenUsed="0" w:qFormat="1"/>
+    <w:lsdException w:name="Quote" w:semiHidden="0" w:uiPriority="29" w:unhideWhenUsed="0" w:qFormat="1"/>
+    <w:lsdException w:name="Intense Quote" w:semiHidden="0" w:uiPriority="30" w:unhideWhenUsed="0" w:qFormat="1"/>
+    <w:lsdException w:name="Medium List 2 Accent 1" w:semiHidden="0" w:uiPriority="66" w:unhideWhenUsed="0"/>
+    <w:lsdException w:name="Medium Grid 1 Accent 1" w:semiHidden="0" w:uiPriority="67" w:unhideWhenUsed="0"/>
+    <w:lsdException w:name="Medium Grid 2 Accent 1" w:semiHidden="0" w:uiPriority="68" w:unhideWhenUsed="0"/>
+    <w:lsdException w:name="Medium Grid 3 Accent 1" w:semiHidden="0" w:uiPriority="69" w:unhideWhenUsed="0"/>
+    <w:lsdException w:name="Dark List Accent 1" w:semiHidden="0" w:uiPriority="70" w:unhideWhenUsed="0"/>
+    <w:lsdException w:name="Colorful Shading Accent 1" w:semiHidden="0" w:uiPriority="71" w:unhideWhenUsed="0"/>
+    <w:lsdException w:name="Colorful List Accent 1" w:semiHidden="0" w:uiPriority="72" w:unhideWhenUsed="0"/>
+    <w:lsdException w:name="Colorful Grid Accent 1" w:semiHidden="0" w:uiPriority="73" w:unhideWhenUsed="0"/>
+    <w:lsdException w:name="Light Shading Accent 2" w:semiHidden="0" w:uiPriority="60" w:unhideWhenUsed="0"/>
+    <w:lsdException w:name="Light List Accent 2" w:semiHidden="0" w:uiPriority="61" w:unhideWhenUsed="0"/>
+    <w:lsdException w:name="Light Grid Accent 2" w:semiHidden="0" w:uiPriority="62" w:unhideWhenUsed="0"/>
+    <w:lsdException w:name="Medium Shading 1 Accent 2" w:semiHidden="0" w:uiPriority="63" w:unhideWhenUsed="0"/>
+    <w:lsdException w:name="Medium Shading 2 Accent 2" w:semiHidden="0" w:uiPriority="64" w:unhideWhenUsed="0"/>
+    <w:lsdException w:name="Medium List 1 Accent 2" w:semiHidden="0" w:uiPriority="65" w:unhideWhenUsed="0"/>
+    <w:lsdException w:name="Medium List 2 Accent 2" w:semiHidden="0" w:uiPriority="66" w:unhideWhenUsed="0"/>
+    <w:lsdException w:name="Medium Grid 1 Accent 2" w:semiHidden="0" w:uiPriority="67" w:unhideWhenUsed="0"/>
+    <w:lsdException w:name="Medium Grid 2 Accent 2" w:semiHidden="0" w:uiPriority="68" w:unhideWhenUsed="0"/>
+    <w:lsdException w:name="Medium Grid 3 Accent 2" w:semiHidden="0" w:uiPriority="69" w:unhideWhenUsed="0"/>
+    <w:lsdException w:name="Dark List Accent 2" w:semiHidden="0" w:uiPriority="70" w:unhideWhenUsed="0"/>
+    <w:lsdException w:name="Colorful Shading Accent 2" w:semiHidden="0" w:uiPriority="71" w:unhideWhenUsed="0"/>
+    <w:lsdException w:name="Colorful List Accent 2" w:semiHidden="0" w:uiPriority="72" w:unhideWhenUsed="0"/>
+    <w:lsdException w:name="Colorful Grid Accent 2" w:semiHidden="0" w:uiPriority="73" w:unhideWhenUsed="0"/>
+    <w:lsdException w:name="Light Shading Accent 3" w:semiHidden="0" w:uiPriority="60" w:unhideWhenUsed="0"/>
+    <w:lsdException w:name="Light List Accent 3" w:semiHidden="0" w:uiPriority="61" w:unhideWhenUsed="0"/>
+    <w:lsdException w:name="Light Grid Accent 3" w:semiHidden="0" w:uiPriority="62" w:unhideWhenUsed="0"/>
+    <w:lsdException w:name="Medium Shading 1 Accent 3" w:semiHidden="0" w:uiPriority="63" w:unhideWhenUsed="0"/>
+    <w:lsdException w:name="Medium Shading 2 Accent 3" w:semiHidden="0" w:uiPriority="64" w:unhideWhenUsed="0"/>
+    <w:lsdException w:name="Medium List 1 Accent 3" w:semiHidden="0" w:uiPriority="65" w:unhideWhenUsed="0"/>
+    <w:lsdException w:name="Medium List 2 Accent 3" w:semiHidden="0" w:uiPriority="66" w:unhideWhenUsed="0"/>
+    <w:lsdException w:name="Medium Grid 1 Accent 3" w:semiHidden="0" w:uiPriority="67" w:unhideWhenUsed="0"/>
+    <w:lsdException w:name="Medium Grid 2 Accent 3" w:semiHidden="0" w:uiPriority="68" w:unhideWhenUsed="0"/>
+    <w:lsdException w:name="Medium Grid 3 Accent 3" w:semiHidden="0" w:uiPriority="69" w:unhideWhenUsed="0"/>
+    <w:lsdException w:name="Dark List Accent 3" w:semiHidden="0" w:uiPriority="70" w:unhideWhenUsed="0"/>
+    <w:lsdException w:name="Colorful Shading Accent 3" w:semiHidden="0" w:uiPriority="71" w:unhideWhenUsed="0"/>
+    <w:lsdException w:name="Colorful List Accent 3" w:semiHidden="0" w:uiPriority="72" w:unhideWhenUsed="0"/>
+    <w:lsdException w:name="Colorful Grid Accent 3" w:semiHidden="0" w:uiPriority="73" w:unhideWhenUsed="0"/>
+    <w:lsdException w:name="Light Shading Accent 4" w:semiHidden="0" w:uiPriority="60" w:unhideWhenUsed="0"/>
+    <w:lsdException w:name="Light List Accent 4" w:semiHidden="0" w:uiPriority="61" w:unhideWhenUsed="0"/>
+    <w:lsdException w:name="Light Grid Accent 4" w:semiHidden="0" w:uiPriority="62" w:unhideWhenUsed="0"/>
+    <w:lsdException w:name="Medium Shading 1 Accent 4" w:semiHidden="0" w:uiPriority="63" w:unhideWhenUsed="0"/>
+    <w:lsdException w:name="Medium Shading 2 Accent 4" w:semiHidden="0" w:uiPriority="64" w:unhideWhenUsed="0"/>
+    <w:lsdException w:name="Medium List 1 Accent 4" w:semiHidden="0" w:uiPriority="65" w:unhideWhenUsed="0"/>
+    <w:lsdException w:name="Medium List 2 Accent 4" w:semiHidden="0" w:uiPriority="66" w:unhideWhenUsed="0"/>
+    <w:lsdException w:name="Medium Grid 1 Accent 4" w:semiHidden="0" w:uiPriority="67" w:unhideWhenUsed="0"/>
+    <w:lsdException w:name="Medium Grid 2 Accent 4" w:semiHidden="0" w:uiPriority="68" w:unhideWhenUsed="0"/>
+    <w:lsdException w:name="Medium Grid 3 Accent 4" w:semiHidden="0" w:uiPriority="69" w:unhideWhenUsed="0"/>
+    <w:lsdException w:name="Dark List Accent 4" w:semiHidden="0" w:uiPriority="70" w:unhideWhenUsed="0"/>
+    <w:lsdException w:name="Colorful Shading Accent 4" w:semiHidden="0" w:uiPriority="71" w:unhideWhenUsed="0"/>
+    <w:lsdException w:name="Colorful List Accent 4" w:semiHidden="0" w:uiPriority="72" w:unhideWhenUsed="0"/>
+    <w:lsdException w:name="Colorful Grid Accent 4" w:semiHidden="0" w:uiPriority="73" w:unhideWhenUsed="0"/>
+    <w:lsdException w:name="Light Shading Accent 5" w:semiHidden="0" w:uiPriority="60" w:unhideWhenUsed="0"/>
+    <w:lsdException w:name="Light List Accent 5" w:semiHidden="0" w:uiPriority="61" w:unhideWhenUsed="0"/>
+    <w:lsdException w:name="Light Grid Accent 5" w:semiHidden="0" w:uiPriority="62" w:unhideWhenUsed="0"/>
+    <w:lsdException w:name="Medium Shading 1 Accent 5" w:semiHidden="0" w:uiPriority="63" w:unhideWhenUsed="0"/>
+    <w:lsdException w:name="Medium Shading 2 Accent 5" w:semiHidden="0" w:uiPriority="64" w:unhideWhenUsed="0"/>
+    <w:lsdException w:name="Medium List 1 Accent 5" w:semiHidden="0" w:uiPriority="65" w:unhideWhenUsed="0"/>
+    <w:lsdException w:name="Medium List 2 Accent 5" w:semiHidden="0" w:uiPriority="66" w:unhideWhenUsed="0"/>
+    <w:lsdException w:name="Medium Grid 1 Accent 5" w:semiHidden="0" w:uiPriority="67" w:unhideWhenUsed="0"/>
+    <w:lsdException w:name="Medium Grid 2 Accent 5" w:semiHidden="0" w:uiPriority="68" w:unhideWhenUsed="0"/>
+    <w:lsdException w:name="Medium Grid 3 Accent 5" w:semiHidden="0" w:uiPriority="69" w:unhideWhenUsed="0"/>
+    <w:lsdException w:name="Dark List Accent 5" w:semiHidden="0" w:uiPriority="70" w:unhideWhenUsed="0"/>
+    <w:lsdException w:name="Colorful Shading Accent 5" w:semiHidden="0" w:uiPriority="71" w:unhideWhenUsed="0"/>
+    <w:lsdException w:name="Colorful List Accent 5" w:semiHidden="0" w:uiPriority="72" w:unhideWhenUsed="0"/>
+    <w:lsdException w:name="Colorful Grid Accent 5" w:semiHidden="0" w:uiPriority="73" w:unhideWhenUsed="0"/>
+    <w:lsdException w:name="Light Shading Accent 6" w:semiHidden="0" w:uiPriority="60" w:unhideWhenUsed="0"/>
+    <w:lsdException w:name="Light List Accent 6" w:semiHidden="0" w:uiPriority="61" w:unhideWhenUsed="0"/>
+    <w:lsdException w:name="Light Grid Accent 6" w:semiHidden="0" w:uiPriority="62" w:unhideWhenUsed="0"/>
+    <w:lsdException w:name="Medium Shading 1 Accent 6" w:semiHidden="0" w:uiPriority="63" w:unhideWhenUsed="0"/>
+    <w:lsdException w:name="Medium Shading 2 Accent 6" w:semiHidden="0" w:uiPriority="64" w:unhideWhenUsed="0"/>
+    <w:lsdException w:name="Medium List 1 Accent 6" w:semiHidden="0" w:uiPriority="65" w:unhideWhenUsed="0"/>
+    <w:lsdException w:name="Medium List 2 Accent 6" w:semiHidden="0" w:uiPriority="66" w:unhideWhenUsed="0"/>
+    <w:lsdException w:name="Medium Grid 1 Accent 6" w:semiHidden="0" w:uiPriority="67" w:unhideWhenUsed="0"/>
+    <w:lsdException w:name="Medium Grid 2 Accent 6" w:semiHidden="0" w:uiPriority="68" w:unhideWhenUsed="0"/>
+    <w:lsdException w:name="Medium Grid 3 Accent 6" w:semiHidden="0" w:uiPriority="69" w:unhideWhenUsed="0"/>
+    <w:lsdException w:name="Dark List Accent 6" w:semiHidden="0" w:uiPriority="70" w:unhideWhenUsed="0"/>
+    <w:lsdException w:name="Colorful Shading Accent 6" w:semiHidden="0" w:uiPriority="71" w:unhideWhenUsed="0"/>
+    <w:lsdException w:name="Colorful List Accent 6" w:semiHidden="0" w:uiPriority="72" w:unhideWhenUsed="0"/>
+    <w:lsdException w:name="Colorful Grid Accent 6" w:semiHidden="0" w:uiPriority="73" w:unhideWhenUsed="0"/>
+    <w:lsdException w:name="Subtle Emphasis" w:semiHidden="0" w:uiPriority="19" w:unhideWhenUsed="0" w:qFormat="1"/>
+    <w:lsdException w:name="Intense Emphasis" w:semiHidden="0" w:uiPriority="21" w:unhideWhenUsed="0" w:qFormat="1"/>
+    <w:lsdException w:name="Subtle Reference" w:semiHidden="0" w:uiPriority="31" w:unhideWhenUsed="0" w:qFormat="1"/>
+    <w:lsdException w:name="Intense Reference" w:semiHidden="0" w:uiPriority="32" w:unhideWhenUsed="0" w:qFormat="1"/>
+    <w:lsdException w:name="Book Title" w:semiHidden="0" w:uiPriority="33" w:unhideWhenUsed="0" w:qFormat="1"/>
+    <w:lsdException w:name="Bibliography" w:uiPriority="37"/>
+    <w:lsdException w:name="TOC Heading" w:uiPriority="39" w:qFormat="1"/>
   </w:latentStyles>
   <w:style w:type="paragraph" w:default="1" w:styleId="Normal">
     <w:name w:val="Normal"/>
@@ -4066,7 +4178,7 @@
 </file>
 
 <file path=customXml/itemProps1.xml><?xml version="1.0" encoding="utf-8"?>
-<ds:datastoreItem xmlns:ds="http://schemas.openxmlformats.org/officeDocument/2006/customXml" ds:itemID="{E14B2CB6-FA34-4B46-9D91-F780D9211BA8}">
+<ds:datastoreItem xmlns:ds="http://schemas.openxmlformats.org/officeDocument/2006/customXml" ds:itemID="{8997CC4A-7276-E544-B00E-22F8EAA3C766}">
   <ds:schemaRefs>
     <ds:schemaRef ds:uri="http://schemas.openxmlformats.org/officeDocument/2006/bibliography"/>
   </ds:schemaRefs>

</xml_diff>